<commit_message>
adding file work 7 8 9
</commit_message>
<xml_diff>
--- a/coa.docx
+++ b/coa.docx
@@ -1,6 +1,6 @@
 
 <file path=word/document.xml><?xml version="1.0" encoding="utf-8"?>
-<w:document xmlns:wpc="http://schemas.microsoft.com/office/word/2010/wordprocessingCanvas" xmlns:cx="http://schemas.microsoft.com/office/drawing/2014/chartex" xmlns:cx1="http://schemas.microsoft.com/office/drawing/2015/9/8/chartex" xmlns:cx2="http://schemas.microsoft.com/office/drawing/2015/10/21/chartex" xmlns:cx3="http://schemas.microsoft.com/office/drawing/2016/5/9/chartex" xmlns:cx4="http://schemas.microsoft.com/office/drawing/2016/5/10/chartex" xmlns:cx5="http://schemas.microsoft.com/office/drawing/2016/5/11/chartex" xmlns:cx6="http://schemas.microsoft.com/office/drawing/2016/5/12/chartex" xmlns:cx7="http://schemas.microsoft.com/office/drawing/2016/5/13/chartex" xmlns:cx8="http://schemas.microsoft.com/office/drawing/2016/5/14/chartex" xmlns:mc="http://schemas.openxmlformats.org/markup-compatibility/2006" xmlns:aink="http://schemas.microsoft.com/office/drawing/2016/ink" xmlns:am3d="http://schemas.microsoft.com/office/drawing/2017/model3d" xmlns:o="urn:schemas-microsoft-com:office:office" xmlns:r="http://schemas.openxmlformats.org/officeDocument/2006/relationships" xmlns:m="http://schemas.openxmlformats.org/officeDocument/2006/math" xmlns:v="urn:schemas-microsoft-com:vml" xmlns:wp14="http://schemas.microsoft.com/office/word/2010/wordprocessingDrawing" xmlns:wp="http://schemas.openxmlformats.org/drawingml/2006/wordprocessingDrawing" xmlns:w10="urn:schemas-microsoft-com:office:word" xmlns:w="http://schemas.openxmlformats.org/wordprocessingml/2006/main" xmlns:w14="http://schemas.microsoft.com/office/word/2010/wordml" xmlns:w15="http://schemas.microsoft.com/office/word/2012/wordml" xmlns:w16cex="http://schemas.microsoft.com/office/word/2018/wordml/cex" xmlns:w16cid="http://schemas.microsoft.com/office/word/2016/wordml/cid" xmlns:w16="http://schemas.microsoft.com/office/word/2018/wordml" xmlns:w16sdtdh="http://schemas.microsoft.com/office/word/2020/wordml/sdtdatahash" xmlns:w16se="http://schemas.microsoft.com/office/word/2015/wordml/symex" xmlns:wpg="http://schemas.microsoft.com/office/word/2010/wordprocessingGroup" xmlns:wpi="http://schemas.microsoft.com/office/word/2010/wordprocessingInk" xmlns:wne="http://schemas.microsoft.com/office/word/2006/wordml" xmlns:wps="http://schemas.microsoft.com/office/word/2010/wordprocessingShape" mc:Ignorable="w14 w15 w16se w16cid w16 w16cex w16sdtdh wp14">
+<w:document xmlns:wpc="http://schemas.microsoft.com/office/word/2010/wordprocessingCanvas" xmlns:cx="http://schemas.microsoft.com/office/drawing/2014/chartex" xmlns:cx1="http://schemas.microsoft.com/office/drawing/2015/9/8/chartex" xmlns:cx2="http://schemas.microsoft.com/office/drawing/2015/10/21/chartex" xmlns:cx3="http://schemas.microsoft.com/office/drawing/2016/5/9/chartex" xmlns:cx4="http://schemas.microsoft.com/office/drawing/2016/5/10/chartex" xmlns:cx5="http://schemas.microsoft.com/office/drawing/2016/5/11/chartex" xmlns:cx6="http://schemas.microsoft.com/office/drawing/2016/5/12/chartex" xmlns:cx7="http://schemas.microsoft.com/office/drawing/2016/5/13/chartex" xmlns:cx8="http://schemas.microsoft.com/office/drawing/2016/5/14/chartex" xmlns:mc="http://schemas.openxmlformats.org/markup-compatibility/2006" xmlns:aink="http://schemas.microsoft.com/office/drawing/2016/ink" xmlns:am3d="http://schemas.microsoft.com/office/drawing/2017/model3d" xmlns:o="urn:schemas-microsoft-com:office:office" xmlns:oel="http://schemas.microsoft.com/office/2019/extlst" xmlns:r="http://schemas.openxmlformats.org/officeDocument/2006/relationships" xmlns:m="http://schemas.openxmlformats.org/officeDocument/2006/math" xmlns:v="urn:schemas-microsoft-com:vml" xmlns:wp14="http://schemas.microsoft.com/office/word/2010/wordprocessingDrawing" xmlns:wp="http://schemas.openxmlformats.org/drawingml/2006/wordprocessingDrawing" xmlns:w10="urn:schemas-microsoft-com:office:word" xmlns:w="http://schemas.openxmlformats.org/wordprocessingml/2006/main" xmlns:w14="http://schemas.microsoft.com/office/word/2010/wordml" xmlns:w15="http://schemas.microsoft.com/office/word/2012/wordml" xmlns:w16cex="http://schemas.microsoft.com/office/word/2018/wordml/cex" xmlns:w16cid="http://schemas.microsoft.com/office/word/2016/wordml/cid" xmlns:w16="http://schemas.microsoft.com/office/word/2018/wordml" xmlns:w16sdtdh="http://schemas.microsoft.com/office/word/2020/wordml/sdtdatahash" xmlns:w16se="http://schemas.microsoft.com/office/word/2015/wordml/symex" xmlns:wpg="http://schemas.microsoft.com/office/word/2010/wordprocessingGroup" xmlns:wpi="http://schemas.microsoft.com/office/word/2010/wordprocessingInk" xmlns:wne="http://schemas.microsoft.com/office/word/2006/wordml" xmlns:wps="http://schemas.microsoft.com/office/word/2010/wordprocessingShape" mc:Ignorable="w14 w15 w16se w16cid w16 w16cex w16sdtdh wp14">
   <w:body>
     <w:p>
       <w:pPr>
@@ -49,7 +49,25 @@
           <w:sz w:val="48"/>
           <w:szCs w:val="48"/>
         </w:rPr>
-        <w:t xml:space="preserve">ETMA </w:t>
+        <w:t>ET</w:t>
+      </w:r>
+      <w:r>
+        <w:rPr>
+          <w:b/>
+          <w:i/>
+          <w:sz w:val="48"/>
+          <w:szCs w:val="48"/>
+        </w:rPr>
+        <w:t>CS</w:t>
+      </w:r>
+      <w:r>
+        <w:rPr>
+          <w:b/>
+          <w:i/>
+          <w:sz w:val="48"/>
+          <w:szCs w:val="48"/>
+        </w:rPr>
+        <w:t xml:space="preserve"> </w:t>
       </w:r>
       <w:r>
         <w:rPr>
@@ -1523,7 +1541,7 @@
 </file>
 
 <file path=word/endnotes.xml><?xml version="1.0" encoding="utf-8"?>
-<w:endnotes xmlns:wpc="http://schemas.microsoft.com/office/word/2010/wordprocessingCanvas" xmlns:cx="http://schemas.microsoft.com/office/drawing/2014/chartex" xmlns:cx1="http://schemas.microsoft.com/office/drawing/2015/9/8/chartex" xmlns:cx2="http://schemas.microsoft.com/office/drawing/2015/10/21/chartex" xmlns:cx3="http://schemas.microsoft.com/office/drawing/2016/5/9/chartex" xmlns:cx4="http://schemas.microsoft.com/office/drawing/2016/5/10/chartex" xmlns:cx5="http://schemas.microsoft.com/office/drawing/2016/5/11/chartex" xmlns:cx6="http://schemas.microsoft.com/office/drawing/2016/5/12/chartex" xmlns:cx7="http://schemas.microsoft.com/office/drawing/2016/5/13/chartex" xmlns:cx8="http://schemas.microsoft.com/office/drawing/2016/5/14/chartex" xmlns:mc="http://schemas.openxmlformats.org/markup-compatibility/2006" xmlns:aink="http://schemas.microsoft.com/office/drawing/2016/ink" xmlns:am3d="http://schemas.microsoft.com/office/drawing/2017/model3d" xmlns:o="urn:schemas-microsoft-com:office:office" xmlns:r="http://schemas.openxmlformats.org/officeDocument/2006/relationships" xmlns:m="http://schemas.openxmlformats.org/officeDocument/2006/math" xmlns:v="urn:schemas-microsoft-com:vml" xmlns:wp14="http://schemas.microsoft.com/office/word/2010/wordprocessingDrawing" xmlns:wp="http://schemas.openxmlformats.org/drawingml/2006/wordprocessingDrawing" xmlns:w10="urn:schemas-microsoft-com:office:word" xmlns:w="http://schemas.openxmlformats.org/wordprocessingml/2006/main" xmlns:w14="http://schemas.microsoft.com/office/word/2010/wordml" xmlns:w15="http://schemas.microsoft.com/office/word/2012/wordml" xmlns:w16cex="http://schemas.microsoft.com/office/word/2018/wordml/cex" xmlns:w16cid="http://schemas.microsoft.com/office/word/2016/wordml/cid" xmlns:w16="http://schemas.microsoft.com/office/word/2018/wordml" xmlns:w16sdtdh="http://schemas.microsoft.com/office/word/2020/wordml/sdtdatahash" xmlns:w16se="http://schemas.microsoft.com/office/word/2015/wordml/symex" xmlns:wpg="http://schemas.microsoft.com/office/word/2010/wordprocessingGroup" xmlns:wpi="http://schemas.microsoft.com/office/word/2010/wordprocessingInk" xmlns:wne="http://schemas.microsoft.com/office/word/2006/wordml" xmlns:wps="http://schemas.microsoft.com/office/word/2010/wordprocessingShape" mc:Ignorable="w14 w15 w16se w16cid w16 w16cex w16sdtdh wp14">
+<w:endnotes xmlns:wpc="http://schemas.microsoft.com/office/word/2010/wordprocessingCanvas" xmlns:cx="http://schemas.microsoft.com/office/drawing/2014/chartex" xmlns:cx1="http://schemas.microsoft.com/office/drawing/2015/9/8/chartex" xmlns:cx2="http://schemas.microsoft.com/office/drawing/2015/10/21/chartex" xmlns:cx3="http://schemas.microsoft.com/office/drawing/2016/5/9/chartex" xmlns:cx4="http://schemas.microsoft.com/office/drawing/2016/5/10/chartex" xmlns:cx5="http://schemas.microsoft.com/office/drawing/2016/5/11/chartex" xmlns:cx6="http://schemas.microsoft.com/office/drawing/2016/5/12/chartex" xmlns:cx7="http://schemas.microsoft.com/office/drawing/2016/5/13/chartex" xmlns:cx8="http://schemas.microsoft.com/office/drawing/2016/5/14/chartex" xmlns:mc="http://schemas.openxmlformats.org/markup-compatibility/2006" xmlns:aink="http://schemas.microsoft.com/office/drawing/2016/ink" xmlns:am3d="http://schemas.microsoft.com/office/drawing/2017/model3d" xmlns:o="urn:schemas-microsoft-com:office:office" xmlns:oel="http://schemas.microsoft.com/office/2019/extlst" xmlns:r="http://schemas.openxmlformats.org/officeDocument/2006/relationships" xmlns:m="http://schemas.openxmlformats.org/officeDocument/2006/math" xmlns:v="urn:schemas-microsoft-com:vml" xmlns:wp14="http://schemas.microsoft.com/office/word/2010/wordprocessingDrawing" xmlns:wp="http://schemas.openxmlformats.org/drawingml/2006/wordprocessingDrawing" xmlns:w10="urn:schemas-microsoft-com:office:word" xmlns:w="http://schemas.openxmlformats.org/wordprocessingml/2006/main" xmlns:w14="http://schemas.microsoft.com/office/word/2010/wordml" xmlns:w15="http://schemas.microsoft.com/office/word/2012/wordml" xmlns:w16cex="http://schemas.microsoft.com/office/word/2018/wordml/cex" xmlns:w16cid="http://schemas.microsoft.com/office/word/2016/wordml/cid" xmlns:w16="http://schemas.microsoft.com/office/word/2018/wordml" xmlns:w16sdtdh="http://schemas.microsoft.com/office/word/2020/wordml/sdtdatahash" xmlns:w16se="http://schemas.microsoft.com/office/word/2015/wordml/symex" xmlns:wpg="http://schemas.microsoft.com/office/word/2010/wordprocessingGroup" xmlns:wpi="http://schemas.microsoft.com/office/word/2010/wordprocessingInk" xmlns:wne="http://schemas.microsoft.com/office/word/2006/wordml" xmlns:wps="http://schemas.microsoft.com/office/word/2010/wordprocessingShape" mc:Ignorable="w14 w15 w16se w16cid w16 w16cex w16sdtdh wp14">
   <w:endnote w:type="separator" w:id="-1">
     <w:p>
       <w:r>
@@ -1542,7 +1560,7 @@
 </file>
 
 <file path=word/footer1.xml><?xml version="1.0" encoding="utf-8"?>
-<w:ftr xmlns:wpc="http://schemas.microsoft.com/office/word/2010/wordprocessingCanvas" xmlns:cx="http://schemas.microsoft.com/office/drawing/2014/chartex" xmlns:cx1="http://schemas.microsoft.com/office/drawing/2015/9/8/chartex" xmlns:cx2="http://schemas.microsoft.com/office/drawing/2015/10/21/chartex" xmlns:cx3="http://schemas.microsoft.com/office/drawing/2016/5/9/chartex" xmlns:cx4="http://schemas.microsoft.com/office/drawing/2016/5/10/chartex" xmlns:cx5="http://schemas.microsoft.com/office/drawing/2016/5/11/chartex" xmlns:cx6="http://schemas.microsoft.com/office/drawing/2016/5/12/chartex" xmlns:cx7="http://schemas.microsoft.com/office/drawing/2016/5/13/chartex" xmlns:cx8="http://schemas.microsoft.com/office/drawing/2016/5/14/chartex" xmlns:mc="http://schemas.openxmlformats.org/markup-compatibility/2006" xmlns:aink="http://schemas.microsoft.com/office/drawing/2016/ink" xmlns:am3d="http://schemas.microsoft.com/office/drawing/2017/model3d" xmlns:o="urn:schemas-microsoft-com:office:office" xmlns:r="http://schemas.openxmlformats.org/officeDocument/2006/relationships" xmlns:m="http://schemas.openxmlformats.org/officeDocument/2006/math" xmlns:v="urn:schemas-microsoft-com:vml" xmlns:wp14="http://schemas.microsoft.com/office/word/2010/wordprocessingDrawing" xmlns:wp="http://schemas.openxmlformats.org/drawingml/2006/wordprocessingDrawing" xmlns:w10="urn:schemas-microsoft-com:office:word" xmlns:w="http://schemas.openxmlformats.org/wordprocessingml/2006/main" xmlns:w14="http://schemas.microsoft.com/office/word/2010/wordml" xmlns:w15="http://schemas.microsoft.com/office/word/2012/wordml" xmlns:w16cex="http://schemas.microsoft.com/office/word/2018/wordml/cex" xmlns:w16cid="http://schemas.microsoft.com/office/word/2016/wordml/cid" xmlns:w16="http://schemas.microsoft.com/office/word/2018/wordml" xmlns:w16sdtdh="http://schemas.microsoft.com/office/word/2020/wordml/sdtdatahash" xmlns:w16se="http://schemas.microsoft.com/office/word/2015/wordml/symex" xmlns:wpg="http://schemas.microsoft.com/office/word/2010/wordprocessingGroup" xmlns:wpi="http://schemas.microsoft.com/office/word/2010/wordprocessingInk" xmlns:wne="http://schemas.microsoft.com/office/word/2006/wordml" xmlns:wps="http://schemas.microsoft.com/office/word/2010/wordprocessingShape" mc:Ignorable="w14 w15 w16se w16cid w16 w16cex w16sdtdh wp14">
+<w:ftr xmlns:wpc="http://schemas.microsoft.com/office/word/2010/wordprocessingCanvas" xmlns:cx="http://schemas.microsoft.com/office/drawing/2014/chartex" xmlns:cx1="http://schemas.microsoft.com/office/drawing/2015/9/8/chartex" xmlns:cx2="http://schemas.microsoft.com/office/drawing/2015/10/21/chartex" xmlns:cx3="http://schemas.microsoft.com/office/drawing/2016/5/9/chartex" xmlns:cx4="http://schemas.microsoft.com/office/drawing/2016/5/10/chartex" xmlns:cx5="http://schemas.microsoft.com/office/drawing/2016/5/11/chartex" xmlns:cx6="http://schemas.microsoft.com/office/drawing/2016/5/12/chartex" xmlns:cx7="http://schemas.microsoft.com/office/drawing/2016/5/13/chartex" xmlns:cx8="http://schemas.microsoft.com/office/drawing/2016/5/14/chartex" xmlns:mc="http://schemas.openxmlformats.org/markup-compatibility/2006" xmlns:aink="http://schemas.microsoft.com/office/drawing/2016/ink" xmlns:am3d="http://schemas.microsoft.com/office/drawing/2017/model3d" xmlns:o="urn:schemas-microsoft-com:office:office" xmlns:oel="http://schemas.microsoft.com/office/2019/extlst" xmlns:r="http://schemas.openxmlformats.org/officeDocument/2006/relationships" xmlns:m="http://schemas.openxmlformats.org/officeDocument/2006/math" xmlns:v="urn:schemas-microsoft-com:vml" xmlns:wp14="http://schemas.microsoft.com/office/word/2010/wordprocessingDrawing" xmlns:wp="http://schemas.openxmlformats.org/drawingml/2006/wordprocessingDrawing" xmlns:w10="urn:schemas-microsoft-com:office:word" xmlns:w="http://schemas.openxmlformats.org/wordprocessingml/2006/main" xmlns:w14="http://schemas.microsoft.com/office/word/2010/wordml" xmlns:w15="http://schemas.microsoft.com/office/word/2012/wordml" xmlns:w16cex="http://schemas.microsoft.com/office/word/2018/wordml/cex" xmlns:w16cid="http://schemas.microsoft.com/office/word/2016/wordml/cid" xmlns:w16="http://schemas.microsoft.com/office/word/2018/wordml" xmlns:w16sdtdh="http://schemas.microsoft.com/office/word/2020/wordml/sdtdatahash" xmlns:w16se="http://schemas.microsoft.com/office/word/2015/wordml/symex" xmlns:wpg="http://schemas.microsoft.com/office/word/2010/wordprocessingGroup" xmlns:wpi="http://schemas.microsoft.com/office/word/2010/wordprocessingInk" xmlns:wne="http://schemas.microsoft.com/office/word/2006/wordml" xmlns:wps="http://schemas.microsoft.com/office/word/2010/wordprocessingShape" mc:Ignorable="w14 w15 w16se w16cid w16 w16cex w16sdtdh wp14">
   <w:sdt>
     <w:sdtPr>
       <w:id w:val="1212387347"/>
@@ -1600,7 +1618,7 @@
 </file>
 
 <file path=word/footnotes.xml><?xml version="1.0" encoding="utf-8"?>
-<w:footnotes xmlns:wpc="http://schemas.microsoft.com/office/word/2010/wordprocessingCanvas" xmlns:cx="http://schemas.microsoft.com/office/drawing/2014/chartex" xmlns:cx1="http://schemas.microsoft.com/office/drawing/2015/9/8/chartex" xmlns:cx2="http://schemas.microsoft.com/office/drawing/2015/10/21/chartex" xmlns:cx3="http://schemas.microsoft.com/office/drawing/2016/5/9/chartex" xmlns:cx4="http://schemas.microsoft.com/office/drawing/2016/5/10/chartex" xmlns:cx5="http://schemas.microsoft.com/office/drawing/2016/5/11/chartex" xmlns:cx6="http://schemas.microsoft.com/office/drawing/2016/5/12/chartex" xmlns:cx7="http://schemas.microsoft.com/office/drawing/2016/5/13/chartex" xmlns:cx8="http://schemas.microsoft.com/office/drawing/2016/5/14/chartex" xmlns:mc="http://schemas.openxmlformats.org/markup-compatibility/2006" xmlns:aink="http://schemas.microsoft.com/office/drawing/2016/ink" xmlns:am3d="http://schemas.microsoft.com/office/drawing/2017/model3d" xmlns:o="urn:schemas-microsoft-com:office:office" xmlns:r="http://schemas.openxmlformats.org/officeDocument/2006/relationships" xmlns:m="http://schemas.openxmlformats.org/officeDocument/2006/math" xmlns:v="urn:schemas-microsoft-com:vml" xmlns:wp14="http://schemas.microsoft.com/office/word/2010/wordprocessingDrawing" xmlns:wp="http://schemas.openxmlformats.org/drawingml/2006/wordprocessingDrawing" xmlns:w10="urn:schemas-microsoft-com:office:word" xmlns:w="http://schemas.openxmlformats.org/wordprocessingml/2006/main" xmlns:w14="http://schemas.microsoft.com/office/word/2010/wordml" xmlns:w15="http://schemas.microsoft.com/office/word/2012/wordml" xmlns:w16cex="http://schemas.microsoft.com/office/word/2018/wordml/cex" xmlns:w16cid="http://schemas.microsoft.com/office/word/2016/wordml/cid" xmlns:w16="http://schemas.microsoft.com/office/word/2018/wordml" xmlns:w16sdtdh="http://schemas.microsoft.com/office/word/2020/wordml/sdtdatahash" xmlns:w16se="http://schemas.microsoft.com/office/word/2015/wordml/symex" xmlns:wpg="http://schemas.microsoft.com/office/word/2010/wordprocessingGroup" xmlns:wpi="http://schemas.microsoft.com/office/word/2010/wordprocessingInk" xmlns:wne="http://schemas.microsoft.com/office/word/2006/wordml" xmlns:wps="http://schemas.microsoft.com/office/word/2010/wordprocessingShape" mc:Ignorable="w14 w15 w16se w16cid w16 w16cex w16sdtdh wp14">
+<w:footnotes xmlns:wpc="http://schemas.microsoft.com/office/word/2010/wordprocessingCanvas" xmlns:cx="http://schemas.microsoft.com/office/drawing/2014/chartex" xmlns:cx1="http://schemas.microsoft.com/office/drawing/2015/9/8/chartex" xmlns:cx2="http://schemas.microsoft.com/office/drawing/2015/10/21/chartex" xmlns:cx3="http://schemas.microsoft.com/office/drawing/2016/5/9/chartex" xmlns:cx4="http://schemas.microsoft.com/office/drawing/2016/5/10/chartex" xmlns:cx5="http://schemas.microsoft.com/office/drawing/2016/5/11/chartex" xmlns:cx6="http://schemas.microsoft.com/office/drawing/2016/5/12/chartex" xmlns:cx7="http://schemas.microsoft.com/office/drawing/2016/5/13/chartex" xmlns:cx8="http://schemas.microsoft.com/office/drawing/2016/5/14/chartex" xmlns:mc="http://schemas.openxmlformats.org/markup-compatibility/2006" xmlns:aink="http://schemas.microsoft.com/office/drawing/2016/ink" xmlns:am3d="http://schemas.microsoft.com/office/drawing/2017/model3d" xmlns:o="urn:schemas-microsoft-com:office:office" xmlns:oel="http://schemas.microsoft.com/office/2019/extlst" xmlns:r="http://schemas.openxmlformats.org/officeDocument/2006/relationships" xmlns:m="http://schemas.openxmlformats.org/officeDocument/2006/math" xmlns:v="urn:schemas-microsoft-com:vml" xmlns:wp14="http://schemas.microsoft.com/office/word/2010/wordprocessingDrawing" xmlns:wp="http://schemas.openxmlformats.org/drawingml/2006/wordprocessingDrawing" xmlns:w10="urn:schemas-microsoft-com:office:word" xmlns:w="http://schemas.openxmlformats.org/wordprocessingml/2006/main" xmlns:w14="http://schemas.microsoft.com/office/word/2010/wordml" xmlns:w15="http://schemas.microsoft.com/office/word/2012/wordml" xmlns:w16cex="http://schemas.microsoft.com/office/word/2018/wordml/cex" xmlns:w16cid="http://schemas.microsoft.com/office/word/2016/wordml/cid" xmlns:w16="http://schemas.microsoft.com/office/word/2018/wordml" xmlns:w16sdtdh="http://schemas.microsoft.com/office/word/2020/wordml/sdtdatahash" xmlns:w16se="http://schemas.microsoft.com/office/word/2015/wordml/symex" xmlns:wpg="http://schemas.microsoft.com/office/word/2010/wordprocessingGroup" xmlns:wpi="http://schemas.microsoft.com/office/word/2010/wordprocessingInk" xmlns:wne="http://schemas.microsoft.com/office/word/2006/wordml" xmlns:wps="http://schemas.microsoft.com/office/word/2010/wordprocessingShape" mc:Ignorable="w14 w15 w16se w16cid w16 w16cex w16sdtdh wp14">
   <w:footnote w:type="separator" w:id="-1">
     <w:p>
       <w:r>
@@ -1619,7 +1637,7 @@
 </file>
 
 <file path=word/numbering.xml><?xml version="1.0" encoding="utf-8"?>
-<w:numbering xmlns:wpc="http://schemas.microsoft.com/office/word/2010/wordprocessingCanvas" xmlns:cx="http://schemas.microsoft.com/office/drawing/2014/chartex" xmlns:cx1="http://schemas.microsoft.com/office/drawing/2015/9/8/chartex" xmlns:cx2="http://schemas.microsoft.com/office/drawing/2015/10/21/chartex" xmlns:cx3="http://schemas.microsoft.com/office/drawing/2016/5/9/chartex" xmlns:cx4="http://schemas.microsoft.com/office/drawing/2016/5/10/chartex" xmlns:cx5="http://schemas.microsoft.com/office/drawing/2016/5/11/chartex" xmlns:cx6="http://schemas.microsoft.com/office/drawing/2016/5/12/chartex" xmlns:cx7="http://schemas.microsoft.com/office/drawing/2016/5/13/chartex" xmlns:cx8="http://schemas.microsoft.com/office/drawing/2016/5/14/chartex" xmlns:mc="http://schemas.openxmlformats.org/markup-compatibility/2006" xmlns:aink="http://schemas.microsoft.com/office/drawing/2016/ink" xmlns:am3d="http://schemas.microsoft.com/office/drawing/2017/model3d" xmlns:o="urn:schemas-microsoft-com:office:office" xmlns:r="http://schemas.openxmlformats.org/officeDocument/2006/relationships" xmlns:m="http://schemas.openxmlformats.org/officeDocument/2006/math" xmlns:v="urn:schemas-microsoft-com:vml" xmlns:wp14="http://schemas.microsoft.com/office/word/2010/wordprocessingDrawing" xmlns:wp="http://schemas.openxmlformats.org/drawingml/2006/wordprocessingDrawing" xmlns:w10="urn:schemas-microsoft-com:office:word" xmlns:w="http://schemas.openxmlformats.org/wordprocessingml/2006/main" xmlns:w14="http://schemas.microsoft.com/office/word/2010/wordml" xmlns:w15="http://schemas.microsoft.com/office/word/2012/wordml" xmlns:w16cex="http://schemas.microsoft.com/office/word/2018/wordml/cex" xmlns:w16cid="http://schemas.microsoft.com/office/word/2016/wordml/cid" xmlns:w16="http://schemas.microsoft.com/office/word/2018/wordml" xmlns:w16sdtdh="http://schemas.microsoft.com/office/word/2020/wordml/sdtdatahash" xmlns:w16se="http://schemas.microsoft.com/office/word/2015/wordml/symex" xmlns:wpg="http://schemas.microsoft.com/office/word/2010/wordprocessingGroup" xmlns:wpi="http://schemas.microsoft.com/office/word/2010/wordprocessingInk" xmlns:wne="http://schemas.microsoft.com/office/word/2006/wordml" xmlns:wps="http://schemas.microsoft.com/office/word/2010/wordprocessingShape" mc:Ignorable="w14 w15 w16se w16cid w16 w16cex w16sdtdh wp14">
+<w:numbering xmlns:wpc="http://schemas.microsoft.com/office/word/2010/wordprocessingCanvas" xmlns:cx="http://schemas.microsoft.com/office/drawing/2014/chartex" xmlns:cx1="http://schemas.microsoft.com/office/drawing/2015/9/8/chartex" xmlns:cx2="http://schemas.microsoft.com/office/drawing/2015/10/21/chartex" xmlns:cx3="http://schemas.microsoft.com/office/drawing/2016/5/9/chartex" xmlns:cx4="http://schemas.microsoft.com/office/drawing/2016/5/10/chartex" xmlns:cx5="http://schemas.microsoft.com/office/drawing/2016/5/11/chartex" xmlns:cx6="http://schemas.microsoft.com/office/drawing/2016/5/12/chartex" xmlns:cx7="http://schemas.microsoft.com/office/drawing/2016/5/13/chartex" xmlns:cx8="http://schemas.microsoft.com/office/drawing/2016/5/14/chartex" xmlns:mc="http://schemas.openxmlformats.org/markup-compatibility/2006" xmlns:aink="http://schemas.microsoft.com/office/drawing/2016/ink" xmlns:am3d="http://schemas.microsoft.com/office/drawing/2017/model3d" xmlns:o="urn:schemas-microsoft-com:office:office" xmlns:oel="http://schemas.microsoft.com/office/2019/extlst" xmlns:r="http://schemas.openxmlformats.org/officeDocument/2006/relationships" xmlns:m="http://schemas.openxmlformats.org/officeDocument/2006/math" xmlns:v="urn:schemas-microsoft-com:vml" xmlns:wp14="http://schemas.microsoft.com/office/word/2010/wordprocessingDrawing" xmlns:wp="http://schemas.openxmlformats.org/drawingml/2006/wordprocessingDrawing" xmlns:w10="urn:schemas-microsoft-com:office:word" xmlns:w="http://schemas.openxmlformats.org/wordprocessingml/2006/main" xmlns:w14="http://schemas.microsoft.com/office/word/2010/wordml" xmlns:w15="http://schemas.microsoft.com/office/word/2012/wordml" xmlns:w16cex="http://schemas.microsoft.com/office/word/2018/wordml/cex" xmlns:w16cid="http://schemas.microsoft.com/office/word/2016/wordml/cid" xmlns:w16="http://schemas.microsoft.com/office/word/2018/wordml" xmlns:w16sdtdh="http://schemas.microsoft.com/office/word/2020/wordml/sdtdatahash" xmlns:w16se="http://schemas.microsoft.com/office/word/2015/wordml/symex" xmlns:wpg="http://schemas.microsoft.com/office/word/2010/wordprocessingGroup" xmlns:wpi="http://schemas.microsoft.com/office/word/2010/wordprocessingInk" xmlns:wne="http://schemas.microsoft.com/office/word/2006/wordml" xmlns:wps="http://schemas.microsoft.com/office/word/2010/wordprocessingShape" mc:Ignorable="w14 w15 w16se w16cid w16 w16cex w16sdtdh wp14">
   <w:abstractNum w:abstractNumId="0" w15:restartNumberingAfterBreak="0">
     <w:nsid w:val="05263706"/>
     <w:multiLevelType w:val="hybridMultilevel"/>
@@ -11644,7 +11662,7 @@
   <w:num w:numId="11" w16cid:durableId="1253780815">
     <w:abstractNumId w:val="5"/>
     <w:lvlOverride w:ilvl="0">
-      <w:lvl w:ilvl="0" w:tplc="46EA04D8">
+      <w:lvl w:ilvl="0" w:tplc="441C3C2E">
         <w:start w:val="1"/>
         <w:numFmt w:val="decimal"/>
         <w:lvlText w:val="%1."/>
@@ -11691,7 +11709,7 @@
       </w:lvl>
     </w:lvlOverride>
     <w:lvlOverride w:ilvl="1">
-      <w:lvl w:ilvl="1" w:tplc="22C4FA10">
+      <w:lvl w:ilvl="1" w:tplc="33E66796">
         <w:start w:val="1"/>
         <w:numFmt w:val="lowerLetter"/>
         <w:lvlText w:val="%2."/>
@@ -11739,7 +11757,7 @@
       </w:lvl>
     </w:lvlOverride>
     <w:lvlOverride w:ilvl="2">
-      <w:lvl w:ilvl="2" w:tplc="FC7CB148">
+      <w:lvl w:ilvl="2" w:tplc="3DD69D44">
         <w:start w:val="1"/>
         <w:numFmt w:val="lowerRoman"/>
         <w:lvlText w:val="%3."/>
@@ -11787,7 +11805,7 @@
       </w:lvl>
     </w:lvlOverride>
     <w:lvlOverride w:ilvl="3">
-      <w:lvl w:ilvl="3" w:tplc="9BAEE82A">
+      <w:lvl w:ilvl="3" w:tplc="A594D2F6">
         <w:start w:val="1"/>
         <w:numFmt w:val="decimal"/>
         <w:lvlText w:val="%4."/>
@@ -11834,7 +11852,7 @@
       </w:lvl>
     </w:lvlOverride>
     <w:lvlOverride w:ilvl="4">
-      <w:lvl w:ilvl="4" w:tplc="51909948">
+      <w:lvl w:ilvl="4" w:tplc="DA2A12BE">
         <w:start w:val="1"/>
         <w:numFmt w:val="lowerLetter"/>
         <w:lvlText w:val="%5."/>
@@ -11882,7 +11900,7 @@
       </w:lvl>
     </w:lvlOverride>
     <w:lvlOverride w:ilvl="5">
-      <w:lvl w:ilvl="5" w:tplc="C7D27A6C">
+      <w:lvl w:ilvl="5" w:tplc="5E043742">
         <w:start w:val="1"/>
         <w:numFmt w:val="lowerRoman"/>
         <w:lvlText w:val="%6."/>
@@ -11930,7 +11948,7 @@
       </w:lvl>
     </w:lvlOverride>
     <w:lvlOverride w:ilvl="6">
-      <w:lvl w:ilvl="6" w:tplc="261209BC">
+      <w:lvl w:ilvl="6" w:tplc="271A69F8">
         <w:start w:val="1"/>
         <w:numFmt w:val="decimal"/>
         <w:lvlText w:val="%7."/>
@@ -11978,7 +11996,7 @@
       </w:lvl>
     </w:lvlOverride>
     <w:lvlOverride w:ilvl="7">
-      <w:lvl w:ilvl="7" w:tplc="D6447AE6">
+      <w:lvl w:ilvl="7" w:tplc="CDACBE0C">
         <w:start w:val="1"/>
         <w:numFmt w:val="lowerLetter"/>
         <w:lvlText w:val="%8."/>
@@ -12026,7 +12044,7 @@
       </w:lvl>
     </w:lvlOverride>
     <w:lvlOverride w:ilvl="8">
-      <w:lvl w:ilvl="8" w:tplc="63C86A36">
+      <w:lvl w:ilvl="8" w:tplc="88E43B66">
         <w:start w:val="1"/>
         <w:numFmt w:val="lowerRoman"/>
         <w:lvlText w:val="%9."/>
@@ -12082,7 +12100,7 @@
   <w:num w:numId="14" w16cid:durableId="2008944605">
     <w:abstractNumId w:val="13"/>
     <w:lvlOverride w:ilvl="0">
-      <w:lvl w:ilvl="0" w:tplc="C9EAAA2E">
+      <w:lvl w:ilvl="0" w:tplc="7DB28DB4">
         <w:start w:val="1"/>
         <w:numFmt w:val="upperRoman"/>
         <w:lvlText w:val="%1."/>
@@ -12111,7 +12129,7 @@
       </w:lvl>
     </w:lvlOverride>
     <w:lvlOverride w:ilvl="1">
-      <w:lvl w:ilvl="1" w:tplc="1EF63FAC">
+      <w:lvl w:ilvl="1" w:tplc="C9B6096A">
         <w:start w:val="1"/>
         <w:numFmt w:val="lowerLetter"/>
         <w:lvlText w:val="%2."/>
@@ -12140,7 +12158,7 @@
       </w:lvl>
     </w:lvlOverride>
     <w:lvlOverride w:ilvl="2">
-      <w:lvl w:ilvl="2" w:tplc="3848AA9E">
+      <w:lvl w:ilvl="2" w:tplc="8E94323E">
         <w:start w:val="1"/>
         <w:numFmt w:val="lowerRoman"/>
         <w:lvlText w:val="%3."/>
@@ -12169,7 +12187,7 @@
       </w:lvl>
     </w:lvlOverride>
     <w:lvlOverride w:ilvl="3">
-      <w:lvl w:ilvl="3" w:tplc="11B0FB88">
+      <w:lvl w:ilvl="3" w:tplc="F20A10D2">
         <w:start w:val="1"/>
         <w:numFmt w:val="decimal"/>
         <w:lvlText w:val="%4."/>
@@ -12198,7 +12216,7 @@
       </w:lvl>
     </w:lvlOverride>
     <w:lvlOverride w:ilvl="4">
-      <w:lvl w:ilvl="4" w:tplc="30AC83CA">
+      <w:lvl w:ilvl="4" w:tplc="AE02F31A">
         <w:start w:val="1"/>
         <w:numFmt w:val="lowerLetter"/>
         <w:lvlText w:val="%5."/>
@@ -12227,7 +12245,7 @@
       </w:lvl>
     </w:lvlOverride>
     <w:lvlOverride w:ilvl="5">
-      <w:lvl w:ilvl="5" w:tplc="58B6DA02">
+      <w:lvl w:ilvl="5" w:tplc="F14459B2">
         <w:start w:val="1"/>
         <w:numFmt w:val="lowerRoman"/>
         <w:lvlText w:val="%6."/>
@@ -12256,7 +12274,7 @@
       </w:lvl>
     </w:lvlOverride>
     <w:lvlOverride w:ilvl="6">
-      <w:lvl w:ilvl="6" w:tplc="2612CF5E">
+      <w:lvl w:ilvl="6" w:tplc="8B46835C">
         <w:start w:val="1"/>
         <w:numFmt w:val="decimal"/>
         <w:lvlText w:val="%7."/>
@@ -12285,7 +12303,7 @@
       </w:lvl>
     </w:lvlOverride>
     <w:lvlOverride w:ilvl="7">
-      <w:lvl w:ilvl="7" w:tplc="FC40A808">
+      <w:lvl w:ilvl="7" w:tplc="DA12A650">
         <w:start w:val="1"/>
         <w:numFmt w:val="lowerLetter"/>
         <w:lvlText w:val="%8."/>
@@ -12314,7 +12332,7 @@
       </w:lvl>
     </w:lvlOverride>
     <w:lvlOverride w:ilvl="8">
-      <w:lvl w:ilvl="8" w:tplc="E75C46BA">
+      <w:lvl w:ilvl="8" w:tplc="F5682F04">
         <w:start w:val="1"/>
         <w:numFmt w:val="lowerRoman"/>
         <w:lvlText w:val="%9."/>
@@ -12346,7 +12364,7 @@
   <w:num w:numId="15" w16cid:durableId="593368209">
     <w:abstractNumId w:val="13"/>
     <w:lvlOverride w:ilvl="0">
-      <w:lvl w:ilvl="0" w:tplc="C9EAAA2E">
+      <w:lvl w:ilvl="0" w:tplc="7DB28DB4">
         <w:start w:val="1"/>
         <w:numFmt w:val="upperRoman"/>
         <w:lvlText w:val="%1."/>
@@ -12393,7 +12411,7 @@
       </w:lvl>
     </w:lvlOverride>
     <w:lvlOverride w:ilvl="1">
-      <w:lvl w:ilvl="1" w:tplc="1EF63FAC">
+      <w:lvl w:ilvl="1" w:tplc="C9B6096A">
         <w:start w:val="1"/>
         <w:numFmt w:val="lowerLetter"/>
         <w:lvlText w:val="%2."/>
@@ -12440,7 +12458,7 @@
       </w:lvl>
     </w:lvlOverride>
     <w:lvlOverride w:ilvl="2">
-      <w:lvl w:ilvl="2" w:tplc="3848AA9E">
+      <w:lvl w:ilvl="2" w:tplc="8E94323E">
         <w:start w:val="1"/>
         <w:numFmt w:val="lowerRoman"/>
         <w:lvlText w:val="%3."/>
@@ -12487,7 +12505,7 @@
       </w:lvl>
     </w:lvlOverride>
     <w:lvlOverride w:ilvl="3">
-      <w:lvl w:ilvl="3" w:tplc="11B0FB88">
+      <w:lvl w:ilvl="3" w:tplc="F20A10D2">
         <w:start w:val="1"/>
         <w:numFmt w:val="decimal"/>
         <w:lvlText w:val="%4."/>
@@ -12533,7 +12551,7 @@
       </w:lvl>
     </w:lvlOverride>
     <w:lvlOverride w:ilvl="4">
-      <w:lvl w:ilvl="4" w:tplc="30AC83CA">
+      <w:lvl w:ilvl="4" w:tplc="AE02F31A">
         <w:start w:val="1"/>
         <w:numFmt w:val="lowerLetter"/>
         <w:lvlText w:val="%5."/>
@@ -12580,7 +12598,7 @@
       </w:lvl>
     </w:lvlOverride>
     <w:lvlOverride w:ilvl="5">
-      <w:lvl w:ilvl="5" w:tplc="58B6DA02">
+      <w:lvl w:ilvl="5" w:tplc="F14459B2">
         <w:start w:val="1"/>
         <w:numFmt w:val="lowerRoman"/>
         <w:lvlText w:val="%6."/>
@@ -12627,7 +12645,7 @@
       </w:lvl>
     </w:lvlOverride>
     <w:lvlOverride w:ilvl="6">
-      <w:lvl w:ilvl="6" w:tplc="2612CF5E">
+      <w:lvl w:ilvl="6" w:tplc="8B46835C">
         <w:start w:val="1"/>
         <w:numFmt w:val="decimal"/>
         <w:lvlText w:val="%7."/>
@@ -12674,7 +12692,7 @@
       </w:lvl>
     </w:lvlOverride>
     <w:lvlOverride w:ilvl="7">
-      <w:lvl w:ilvl="7" w:tplc="FC40A808">
+      <w:lvl w:ilvl="7" w:tplc="DA12A650">
         <w:start w:val="1"/>
         <w:numFmt w:val="lowerLetter"/>
         <w:lvlText w:val="%8."/>
@@ -12721,7 +12739,7 @@
       </w:lvl>
     </w:lvlOverride>
     <w:lvlOverride w:ilvl="8">
-      <w:lvl w:ilvl="8" w:tplc="E75C46BA">
+      <w:lvl w:ilvl="8" w:tplc="F5682F04">
         <w:start w:val="1"/>
         <w:numFmt w:val="lowerRoman"/>
         <w:lvlText w:val="%9."/>
@@ -12770,7 +12788,7 @@
   <w:num w:numId="16" w16cid:durableId="1182821917">
     <w:abstractNumId w:val="13"/>
     <w:lvlOverride w:ilvl="0">
-      <w:lvl w:ilvl="0" w:tplc="C9EAAA2E">
+      <w:lvl w:ilvl="0" w:tplc="7DB28DB4">
         <w:start w:val="1"/>
         <w:numFmt w:val="upperRoman"/>
         <w:lvlText w:val="%1."/>
@@ -12799,7 +12817,7 @@
       </w:lvl>
     </w:lvlOverride>
     <w:lvlOverride w:ilvl="1">
-      <w:lvl w:ilvl="1" w:tplc="1EF63FAC">
+      <w:lvl w:ilvl="1" w:tplc="C9B6096A">
         <w:start w:val="1"/>
         <w:numFmt w:val="lowerLetter"/>
         <w:lvlText w:val="%2."/>
@@ -12828,7 +12846,7 @@
       </w:lvl>
     </w:lvlOverride>
     <w:lvlOverride w:ilvl="2">
-      <w:lvl w:ilvl="2" w:tplc="3848AA9E">
+      <w:lvl w:ilvl="2" w:tplc="8E94323E">
         <w:start w:val="1"/>
         <w:numFmt w:val="lowerRoman"/>
         <w:lvlText w:val="%3."/>
@@ -12857,7 +12875,7 @@
       </w:lvl>
     </w:lvlOverride>
     <w:lvlOverride w:ilvl="3">
-      <w:lvl w:ilvl="3" w:tplc="11B0FB88">
+      <w:lvl w:ilvl="3" w:tplc="F20A10D2">
         <w:start w:val="1"/>
         <w:numFmt w:val="decimal"/>
         <w:lvlText w:val="%4."/>
@@ -12886,7 +12904,7 @@
       </w:lvl>
     </w:lvlOverride>
     <w:lvlOverride w:ilvl="4">
-      <w:lvl w:ilvl="4" w:tplc="30AC83CA">
+      <w:lvl w:ilvl="4" w:tplc="AE02F31A">
         <w:start w:val="1"/>
         <w:numFmt w:val="lowerLetter"/>
         <w:lvlText w:val="%5."/>
@@ -12915,7 +12933,7 @@
       </w:lvl>
     </w:lvlOverride>
     <w:lvlOverride w:ilvl="5">
-      <w:lvl w:ilvl="5" w:tplc="58B6DA02">
+      <w:lvl w:ilvl="5" w:tplc="F14459B2">
         <w:start w:val="1"/>
         <w:numFmt w:val="lowerRoman"/>
         <w:lvlText w:val="%6."/>
@@ -12944,7 +12962,7 @@
       </w:lvl>
     </w:lvlOverride>
     <w:lvlOverride w:ilvl="6">
-      <w:lvl w:ilvl="6" w:tplc="2612CF5E">
+      <w:lvl w:ilvl="6" w:tplc="8B46835C">
         <w:start w:val="1"/>
         <w:numFmt w:val="decimal"/>
         <w:lvlText w:val="%7."/>
@@ -12973,7 +12991,7 @@
       </w:lvl>
     </w:lvlOverride>
     <w:lvlOverride w:ilvl="7">
-      <w:lvl w:ilvl="7" w:tplc="FC40A808">
+      <w:lvl w:ilvl="7" w:tplc="DA12A650">
         <w:start w:val="1"/>
         <w:numFmt w:val="lowerLetter"/>
         <w:lvlText w:val="%8."/>
@@ -13002,7 +13020,7 @@
       </w:lvl>
     </w:lvlOverride>
     <w:lvlOverride w:ilvl="8">
-      <w:lvl w:ilvl="8" w:tplc="E75C46BA">
+      <w:lvl w:ilvl="8" w:tplc="F5682F04">
         <w:start w:val="1"/>
         <w:numFmt w:val="lowerRoman"/>
         <w:lvlText w:val="%9."/>
@@ -13070,7 +13088,7 @@
   <w:num w:numId="28" w16cid:durableId="208345169">
     <w:abstractNumId w:val="29"/>
     <w:lvlOverride w:ilvl="0">
-      <w:lvl w:ilvl="0" w:tplc="BDBED49A">
+      <w:lvl w:ilvl="0" w:tplc="A1BAC332">
         <w:start w:val="1"/>
         <w:numFmt w:val="decimal"/>
         <w:lvlText w:val="%1."/>
@@ -13097,7 +13115,7 @@
       </w:lvl>
     </w:lvlOverride>
     <w:lvlOverride w:ilvl="1">
-      <w:lvl w:ilvl="1" w:tplc="94CA6E84">
+      <w:lvl w:ilvl="1" w:tplc="FBDA7D7A">
         <w:start w:val="1"/>
         <w:numFmt w:val="lowerLetter"/>
         <w:lvlText w:val="%2."/>
@@ -13124,7 +13142,7 @@
       </w:lvl>
     </w:lvlOverride>
     <w:lvlOverride w:ilvl="2">
-      <w:lvl w:ilvl="2" w:tplc="273ED93A">
+      <w:lvl w:ilvl="2" w:tplc="31526CD2">
         <w:start w:val="1"/>
         <w:numFmt w:val="lowerRoman"/>
         <w:lvlText w:val="%3."/>
@@ -13151,7 +13169,7 @@
       </w:lvl>
     </w:lvlOverride>
     <w:lvlOverride w:ilvl="3">
-      <w:lvl w:ilvl="3" w:tplc="381E3858">
+      <w:lvl w:ilvl="3" w:tplc="0D4A0A94">
         <w:start w:val="1"/>
         <w:numFmt w:val="decimal"/>
         <w:lvlText w:val="%4."/>
@@ -13178,7 +13196,7 @@
       </w:lvl>
     </w:lvlOverride>
     <w:lvlOverride w:ilvl="4">
-      <w:lvl w:ilvl="4" w:tplc="CF20A0AC">
+      <w:lvl w:ilvl="4" w:tplc="51B05B06">
         <w:start w:val="1"/>
         <w:numFmt w:val="lowerLetter"/>
         <w:lvlText w:val="%5."/>
@@ -13205,7 +13223,7 @@
       </w:lvl>
     </w:lvlOverride>
     <w:lvlOverride w:ilvl="5">
-      <w:lvl w:ilvl="5" w:tplc="665E8A42">
+      <w:lvl w:ilvl="5" w:tplc="7F964174">
         <w:start w:val="1"/>
         <w:numFmt w:val="lowerRoman"/>
         <w:lvlText w:val="%6."/>
@@ -13232,7 +13250,7 @@
       </w:lvl>
     </w:lvlOverride>
     <w:lvlOverride w:ilvl="6">
-      <w:lvl w:ilvl="6" w:tplc="6ABAD6BE">
+      <w:lvl w:ilvl="6" w:tplc="7C484178">
         <w:start w:val="1"/>
         <w:numFmt w:val="decimal"/>
         <w:lvlText w:val="%7."/>
@@ -13259,7 +13277,7 @@
       </w:lvl>
     </w:lvlOverride>
     <w:lvlOverride w:ilvl="7">
-      <w:lvl w:ilvl="7" w:tplc="D898E73E">
+      <w:lvl w:ilvl="7" w:tplc="03AACA18">
         <w:start w:val="1"/>
         <w:numFmt w:val="lowerLetter"/>
         <w:lvlText w:val="%8."/>
@@ -13286,7 +13304,7 @@
       </w:lvl>
     </w:lvlOverride>
     <w:lvlOverride w:ilvl="8">
-      <w:lvl w:ilvl="8" w:tplc="C294396A">
+      <w:lvl w:ilvl="8" w:tplc="6D90A180">
         <w:start w:val="1"/>
         <w:numFmt w:val="lowerRoman"/>
         <w:lvlText w:val="%9."/>
@@ -13831,6 +13849,7 @@
   <w:style w:type="character" w:default="1" w:styleId="DefaultParagraphFont">
     <w:name w:val="Default Paragraph Font"/>
     <w:uiPriority w:val="1"/>
+    <w:semiHidden/>
     <w:unhideWhenUsed/>
   </w:style>
   <w:style w:type="table" w:default="1" w:styleId="TableNormal">

</xml_diff>

<commit_message>
added all file work for CNN
</commit_message>
<xml_diff>
--- a/coa.docx
+++ b/coa.docx
@@ -430,605 +430,6 @@
     </w:p>
     <w:p>
       <w:pPr>
-        <w:pStyle w:val="NormalWeb"/>
-        <w:shd w:val="clear" w:color="auto" w:fill="FFFFFF"/>
-        <w:spacing w:before="0" w:after="150"/>
-        <w:jc w:val="center"/>
-        <w:rPr>
-          <w:b/>
-          <w:color w:val="444444"/>
-          <w:sz w:val="36"/>
-          <w:szCs w:val="36"/>
-        </w:rPr>
-      </w:pPr>
-      <w:r>
-        <w:rPr>
-          <w:noProof/>
-          <w:sz w:val="28"/>
-          <w:szCs w:val="28"/>
-        </w:rPr>
-        <w:lastRenderedPageBreak/>
-        <w:drawing>
-          <wp:inline distT="0" distB="0" distL="0" distR="0" wp14:anchorId="7435BD7E" wp14:editId="4CB38AFA">
-            <wp:extent cx="1143000" cy="1431742"/>
-            <wp:effectExtent l="0" t="0" r="0" b="0"/>
-            <wp:docPr id="4" name="Picture 23" descr="C:\Users\Dr. Namita Gupta\AppData\Local\Temp\MAIT-New-Logo.jpg"/>
-            <wp:cNvGraphicFramePr>
-              <a:graphicFrameLocks xmlns:a="http://schemas.openxmlformats.org/drawingml/2006/main" noChangeAspect="1"/>
-            </wp:cNvGraphicFramePr>
-            <a:graphic xmlns:a="http://schemas.openxmlformats.org/drawingml/2006/main">
-              <a:graphicData uri="http://schemas.openxmlformats.org/drawingml/2006/picture">
-                <pic:pic xmlns:pic="http://schemas.openxmlformats.org/drawingml/2006/picture">
-                  <pic:nvPicPr>
-                    <pic:cNvPr id="0" name="Picture 23" descr="C:\Users\Dr. Namita Gupta\AppData\Local\Temp\MAIT-New-Logo.jpg"/>
-                    <pic:cNvPicPr>
-                      <a:picLocks noChangeAspect="1" noChangeArrowheads="1"/>
-                    </pic:cNvPicPr>
-                  </pic:nvPicPr>
-                  <pic:blipFill>
-                    <a:blip r:embed="rId9">
-                      <a:extLst>
-                        <a:ext uri="{28A0092B-C50C-407E-A947-70E740481C1C}">
-                          <a14:useLocalDpi xmlns:a14="http://schemas.microsoft.com/office/drawing/2010/main" val="0"/>
-                        </a:ext>
-                      </a:extLst>
-                    </a:blip>
-                    <a:srcRect/>
-                    <a:stretch>
-                      <a:fillRect/>
-                    </a:stretch>
-                  </pic:blipFill>
-                  <pic:spPr bwMode="auto">
-                    <a:xfrm>
-                      <a:off x="0" y="0"/>
-                      <a:ext cx="1192280" cy="1493471"/>
-                    </a:xfrm>
-                    <a:prstGeom prst="rect">
-                      <a:avLst/>
-                    </a:prstGeom>
-                    <a:noFill/>
-                    <a:ln>
-                      <a:noFill/>
-                    </a:ln>
-                  </pic:spPr>
-                </pic:pic>
-              </a:graphicData>
-            </a:graphic>
-          </wp:inline>
-        </w:drawing>
-      </w:r>
-    </w:p>
-    <w:p>
-      <w:pPr>
-        <w:pBdr>
-          <w:top w:val="none" w:sz="0" w:space="0" w:color="auto"/>
-          <w:left w:val="none" w:sz="0" w:space="0" w:color="auto"/>
-          <w:bottom w:val="none" w:sz="0" w:space="0" w:color="auto"/>
-          <w:right w:val="none" w:sz="0" w:space="0" w:color="auto"/>
-          <w:between w:val="none" w:sz="0" w:space="0" w:color="auto"/>
-          <w:bar w:val="none" w:sz="0" w:color="auto"/>
-        </w:pBdr>
-        <w:jc w:val="center"/>
-        <w:rPr>
-          <w:rFonts w:eastAsia="Calibri"/>
-          <w:b/>
-          <w:sz w:val="32"/>
-          <w:szCs w:val="20"/>
-          <w:bdr w:val="none" w:sz="0" w:space="0" w:color="auto"/>
-        </w:rPr>
-      </w:pPr>
-      <w:r>
-        <w:rPr>
-          <w:rFonts w:eastAsia="Calibri"/>
-          <w:b/>
-          <w:sz w:val="32"/>
-          <w:szCs w:val="20"/>
-          <w:bdr w:val="none" w:sz="0" w:space="0" w:color="auto"/>
-        </w:rPr>
-        <w:t>MAHARAJA AGRASEN INSTITUTE OF TECHNOLOGY</w:t>
-      </w:r>
-    </w:p>
-    <w:p>
-      <w:pPr>
-        <w:pBdr>
-          <w:top w:val="none" w:sz="0" w:space="0" w:color="auto"/>
-          <w:left w:val="none" w:sz="0" w:space="0" w:color="auto"/>
-          <w:bottom w:val="none" w:sz="0" w:space="0" w:color="auto"/>
-          <w:right w:val="none" w:sz="0" w:space="0" w:color="auto"/>
-          <w:between w:val="none" w:sz="0" w:space="0" w:color="auto"/>
-          <w:bar w:val="none" w:sz="0" w:color="auto"/>
-        </w:pBdr>
-        <w:rPr>
-          <w:rFonts w:ascii="Calibri" w:eastAsia="Calibri" w:hAnsi="Calibri" w:cs="Arial"/>
-          <w:sz w:val="20"/>
-          <w:szCs w:val="20"/>
-          <w:bdr w:val="none" w:sz="0" w:space="0" w:color="auto"/>
-        </w:rPr>
-      </w:pPr>
-    </w:p>
-    <w:p>
-      <w:pPr>
-        <w:pBdr>
-          <w:top w:val="none" w:sz="0" w:space="0" w:color="auto"/>
-          <w:left w:val="none" w:sz="0" w:space="0" w:color="auto"/>
-          <w:bottom w:val="none" w:sz="0" w:space="0" w:color="auto"/>
-          <w:right w:val="none" w:sz="0" w:space="0" w:color="auto"/>
-          <w:between w:val="none" w:sz="0" w:space="0" w:color="auto"/>
-          <w:bar w:val="none" w:sz="0" w:color="auto"/>
-        </w:pBdr>
-        <w:jc w:val="center"/>
-        <w:rPr>
-          <w:rFonts w:eastAsia="Calibri"/>
-          <w:b/>
-          <w:szCs w:val="20"/>
-          <w:bdr w:val="none" w:sz="0" w:space="0" w:color="auto"/>
-        </w:rPr>
-      </w:pPr>
-      <w:r>
-        <w:rPr>
-          <w:rFonts w:eastAsia="Calibri"/>
-          <w:b/>
-          <w:sz w:val="32"/>
-          <w:szCs w:val="20"/>
-          <w:bdr w:val="none" w:sz="0" w:space="0" w:color="auto"/>
-        </w:rPr>
-        <w:t>VISION</w:t>
-      </w:r>
-    </w:p>
-    <w:p>
-      <w:pPr>
-        <w:pBdr>
-          <w:top w:val="none" w:sz="0" w:space="0" w:color="auto"/>
-          <w:left w:val="none" w:sz="0" w:space="0" w:color="auto"/>
-          <w:bottom w:val="none" w:sz="0" w:space="0" w:color="auto"/>
-          <w:right w:val="none" w:sz="0" w:space="0" w:color="auto"/>
-          <w:between w:val="none" w:sz="0" w:space="0" w:color="auto"/>
-          <w:bar w:val="none" w:sz="0" w:color="auto"/>
-        </w:pBdr>
-        <w:rPr>
-          <w:rFonts w:eastAsia="Calibri"/>
-          <w:szCs w:val="20"/>
-          <w:bdr w:val="none" w:sz="0" w:space="0" w:color="auto"/>
-        </w:rPr>
-      </w:pPr>
-      <w:r>
-        <w:rPr>
-          <w:rFonts w:eastAsia="Calibri"/>
-          <w:szCs w:val="20"/>
-          <w:bdr w:val="none" w:sz="0" w:space="0" w:color="auto"/>
-        </w:rPr>
-        <w:t>To nurture young minds in a learning environment of high academic value and imbibe spiritual and ethical values with technological and management competence.</w:t>
-      </w:r>
-    </w:p>
-    <w:p>
-      <w:pPr>
-        <w:pBdr>
-          <w:top w:val="none" w:sz="0" w:space="0" w:color="auto"/>
-          <w:left w:val="none" w:sz="0" w:space="0" w:color="auto"/>
-          <w:bottom w:val="none" w:sz="0" w:space="0" w:color="auto"/>
-          <w:right w:val="none" w:sz="0" w:space="0" w:color="auto"/>
-          <w:between w:val="none" w:sz="0" w:space="0" w:color="auto"/>
-          <w:bar w:val="none" w:sz="0" w:color="auto"/>
-        </w:pBdr>
-        <w:rPr>
-          <w:rFonts w:eastAsia="Calibri"/>
-          <w:szCs w:val="20"/>
-          <w:bdr w:val="none" w:sz="0" w:space="0" w:color="auto"/>
-        </w:rPr>
-      </w:pPr>
-    </w:p>
-    <w:p>
-      <w:pPr>
-        <w:pBdr>
-          <w:top w:val="none" w:sz="0" w:space="0" w:color="auto"/>
-          <w:left w:val="none" w:sz="0" w:space="0" w:color="auto"/>
-          <w:bottom w:val="none" w:sz="0" w:space="0" w:color="auto"/>
-          <w:right w:val="none" w:sz="0" w:space="0" w:color="auto"/>
-          <w:between w:val="none" w:sz="0" w:space="0" w:color="auto"/>
-          <w:bar w:val="none" w:sz="0" w:color="auto"/>
-        </w:pBdr>
-        <w:jc w:val="center"/>
-        <w:rPr>
-          <w:rFonts w:eastAsia="Calibri"/>
-          <w:b/>
-          <w:sz w:val="32"/>
-          <w:szCs w:val="20"/>
-          <w:bdr w:val="none" w:sz="0" w:space="0" w:color="auto"/>
-        </w:rPr>
-      </w:pPr>
-      <w:r>
-        <w:rPr>
-          <w:rFonts w:eastAsia="Calibri"/>
-          <w:b/>
-          <w:sz w:val="32"/>
-          <w:szCs w:val="20"/>
-          <w:bdr w:val="none" w:sz="0" w:space="0" w:color="auto"/>
-        </w:rPr>
-        <w:t>MISSION</w:t>
-      </w:r>
-    </w:p>
-    <w:p>
-      <w:pPr>
-        <w:pBdr>
-          <w:top w:val="none" w:sz="0" w:space="0" w:color="auto"/>
-          <w:left w:val="none" w:sz="0" w:space="0" w:color="auto"/>
-          <w:bottom w:val="none" w:sz="0" w:space="0" w:color="auto"/>
-          <w:right w:val="none" w:sz="0" w:space="0" w:color="auto"/>
-          <w:between w:val="none" w:sz="0" w:space="0" w:color="auto"/>
-          <w:bar w:val="none" w:sz="0" w:color="auto"/>
-        </w:pBdr>
-        <w:rPr>
-          <w:rFonts w:eastAsia="Calibri"/>
-          <w:b/>
-          <w:szCs w:val="20"/>
-          <w:bdr w:val="none" w:sz="0" w:space="0" w:color="auto"/>
-        </w:rPr>
-      </w:pPr>
-      <w:r>
-        <w:rPr>
-          <w:rFonts w:eastAsia="Calibri"/>
-          <w:b/>
-          <w:szCs w:val="20"/>
-          <w:bdr w:val="none" w:sz="0" w:space="0" w:color="auto"/>
-        </w:rPr>
-        <w:t>The Institute shall endeavor to incorporate the following basic missions in the teaching methodology:</w:t>
-      </w:r>
-    </w:p>
-    <w:p>
-      <w:pPr>
-        <w:pBdr>
-          <w:top w:val="none" w:sz="0" w:space="0" w:color="auto"/>
-          <w:left w:val="none" w:sz="0" w:space="0" w:color="auto"/>
-          <w:bottom w:val="none" w:sz="0" w:space="0" w:color="auto"/>
-          <w:right w:val="none" w:sz="0" w:space="0" w:color="auto"/>
-          <w:between w:val="none" w:sz="0" w:space="0" w:color="auto"/>
-          <w:bar w:val="none" w:sz="0" w:color="auto"/>
-        </w:pBdr>
-        <w:rPr>
-          <w:rFonts w:eastAsia="Calibri"/>
-          <w:szCs w:val="20"/>
-          <w:bdr w:val="none" w:sz="0" w:space="0" w:color="auto"/>
-        </w:rPr>
-      </w:pPr>
-      <w:r>
-        <w:rPr>
-          <w:rFonts w:eastAsia="Calibri"/>
-          <w:szCs w:val="20"/>
-          <w:bdr w:val="none" w:sz="0" w:space="0" w:color="auto"/>
-        </w:rPr>
-        <w:t xml:space="preserve"> </w:t>
-      </w:r>
-    </w:p>
-    <w:p>
-      <w:pPr>
-        <w:pBdr>
-          <w:top w:val="none" w:sz="0" w:space="0" w:color="auto"/>
-          <w:left w:val="none" w:sz="0" w:space="0" w:color="auto"/>
-          <w:bottom w:val="none" w:sz="0" w:space="0" w:color="auto"/>
-          <w:right w:val="none" w:sz="0" w:space="0" w:color="auto"/>
-          <w:between w:val="none" w:sz="0" w:space="0" w:color="auto"/>
-          <w:bar w:val="none" w:sz="0" w:color="auto"/>
-        </w:pBdr>
-        <w:rPr>
-          <w:rFonts w:eastAsia="Calibri"/>
-          <w:b/>
-          <w:szCs w:val="20"/>
-          <w:bdr w:val="none" w:sz="0" w:space="0" w:color="auto"/>
-        </w:rPr>
-      </w:pPr>
-      <w:r>
-        <w:rPr>
-          <w:rFonts w:eastAsia="Calibri"/>
-          <w:b/>
-          <w:szCs w:val="20"/>
-          <w:bdr w:val="none" w:sz="0" w:space="0" w:color="auto"/>
-        </w:rPr>
-        <w:t>Engineering Hardware – Software Symbiosis</w:t>
-      </w:r>
-    </w:p>
-    <w:p>
-      <w:pPr>
-        <w:pBdr>
-          <w:top w:val="none" w:sz="0" w:space="0" w:color="auto"/>
-          <w:left w:val="none" w:sz="0" w:space="0" w:color="auto"/>
-          <w:bottom w:val="none" w:sz="0" w:space="0" w:color="auto"/>
-          <w:right w:val="none" w:sz="0" w:space="0" w:color="auto"/>
-          <w:between w:val="none" w:sz="0" w:space="0" w:color="auto"/>
-          <w:bar w:val="none" w:sz="0" w:color="auto"/>
-        </w:pBdr>
-        <w:rPr>
-          <w:rFonts w:eastAsia="Calibri"/>
-          <w:szCs w:val="20"/>
-          <w:bdr w:val="none" w:sz="0" w:space="0" w:color="auto"/>
-        </w:rPr>
-      </w:pPr>
-      <w:r>
-        <w:rPr>
-          <w:rFonts w:eastAsia="Calibri"/>
-          <w:szCs w:val="20"/>
-          <w:bdr w:val="none" w:sz="0" w:space="0" w:color="auto"/>
-        </w:rPr>
-        <w:t>Practical exercises in all Engineering and Management disciplines shall be carried out by Hardware equipment as well as the related software enabling deeper understanding of basic concepts and encouraging inquisitive nature.</w:t>
-      </w:r>
-    </w:p>
-    <w:p>
-      <w:pPr>
-        <w:pBdr>
-          <w:top w:val="none" w:sz="0" w:space="0" w:color="auto"/>
-          <w:left w:val="none" w:sz="0" w:space="0" w:color="auto"/>
-          <w:bottom w:val="none" w:sz="0" w:space="0" w:color="auto"/>
-          <w:right w:val="none" w:sz="0" w:space="0" w:color="auto"/>
-          <w:between w:val="none" w:sz="0" w:space="0" w:color="auto"/>
-          <w:bar w:val="none" w:sz="0" w:color="auto"/>
-        </w:pBdr>
-        <w:rPr>
-          <w:rFonts w:eastAsia="Calibri"/>
-          <w:szCs w:val="20"/>
-          <w:bdr w:val="none" w:sz="0" w:space="0" w:color="auto"/>
-        </w:rPr>
-      </w:pPr>
-    </w:p>
-    <w:p>
-      <w:pPr>
-        <w:pBdr>
-          <w:top w:val="none" w:sz="0" w:space="0" w:color="auto"/>
-          <w:left w:val="none" w:sz="0" w:space="0" w:color="auto"/>
-          <w:bottom w:val="none" w:sz="0" w:space="0" w:color="auto"/>
-          <w:right w:val="none" w:sz="0" w:space="0" w:color="auto"/>
-          <w:between w:val="none" w:sz="0" w:space="0" w:color="auto"/>
-          <w:bar w:val="none" w:sz="0" w:color="auto"/>
-        </w:pBdr>
-        <w:rPr>
-          <w:rFonts w:eastAsia="Calibri"/>
-          <w:b/>
-          <w:szCs w:val="20"/>
-          <w:bdr w:val="none" w:sz="0" w:space="0" w:color="auto"/>
-        </w:rPr>
-      </w:pPr>
-      <w:r>
-        <w:rPr>
-          <w:rFonts w:eastAsia="Calibri"/>
-          <w:b/>
-          <w:szCs w:val="20"/>
-          <w:bdr w:val="none" w:sz="0" w:space="0" w:color="auto"/>
-        </w:rPr>
-        <w:t>Life – Long Learning</w:t>
-      </w:r>
-    </w:p>
-    <w:p>
-      <w:pPr>
-        <w:pBdr>
-          <w:top w:val="none" w:sz="0" w:space="0" w:color="auto"/>
-          <w:left w:val="none" w:sz="0" w:space="0" w:color="auto"/>
-          <w:bottom w:val="none" w:sz="0" w:space="0" w:color="auto"/>
-          <w:right w:val="none" w:sz="0" w:space="0" w:color="auto"/>
-          <w:between w:val="none" w:sz="0" w:space="0" w:color="auto"/>
-          <w:bar w:val="none" w:sz="0" w:color="auto"/>
-        </w:pBdr>
-        <w:rPr>
-          <w:rFonts w:eastAsia="Calibri"/>
-          <w:szCs w:val="20"/>
-          <w:bdr w:val="none" w:sz="0" w:space="0" w:color="auto"/>
-        </w:rPr>
-      </w:pPr>
-      <w:r>
-        <w:rPr>
-          <w:rFonts w:eastAsia="Calibri"/>
-          <w:szCs w:val="20"/>
-          <w:bdr w:val="none" w:sz="0" w:space="0" w:color="auto"/>
-        </w:rPr>
-        <w:t>The Institute strives to match technological advancements and encourage students to keep updating their knowledge for enhancing their skills and inculcating their habit of continuous learning.</w:t>
-      </w:r>
-    </w:p>
-    <w:p>
-      <w:pPr>
-        <w:pBdr>
-          <w:top w:val="none" w:sz="0" w:space="0" w:color="auto"/>
-          <w:left w:val="none" w:sz="0" w:space="0" w:color="auto"/>
-          <w:bottom w:val="none" w:sz="0" w:space="0" w:color="auto"/>
-          <w:right w:val="none" w:sz="0" w:space="0" w:color="auto"/>
-          <w:between w:val="none" w:sz="0" w:space="0" w:color="auto"/>
-          <w:bar w:val="none" w:sz="0" w:color="auto"/>
-        </w:pBdr>
-        <w:rPr>
-          <w:rFonts w:eastAsia="Calibri"/>
-          <w:szCs w:val="20"/>
-          <w:bdr w:val="none" w:sz="0" w:space="0" w:color="auto"/>
-        </w:rPr>
-      </w:pPr>
-    </w:p>
-    <w:p>
-      <w:pPr>
-        <w:pBdr>
-          <w:top w:val="none" w:sz="0" w:space="0" w:color="auto"/>
-          <w:left w:val="none" w:sz="0" w:space="0" w:color="auto"/>
-          <w:bottom w:val="none" w:sz="0" w:space="0" w:color="auto"/>
-          <w:right w:val="none" w:sz="0" w:space="0" w:color="auto"/>
-          <w:between w:val="none" w:sz="0" w:space="0" w:color="auto"/>
-          <w:bar w:val="none" w:sz="0" w:color="auto"/>
-        </w:pBdr>
-        <w:rPr>
-          <w:rFonts w:eastAsia="Calibri"/>
-          <w:b/>
-          <w:szCs w:val="20"/>
-          <w:bdr w:val="none" w:sz="0" w:space="0" w:color="auto"/>
-        </w:rPr>
-      </w:pPr>
-      <w:r>
-        <w:rPr>
-          <w:rFonts w:eastAsia="Calibri"/>
-          <w:b/>
-          <w:szCs w:val="20"/>
-          <w:bdr w:val="none" w:sz="0" w:space="0" w:color="auto"/>
-        </w:rPr>
-        <w:t>Liberalization and Globalization</w:t>
-      </w:r>
-    </w:p>
-    <w:p>
-      <w:pPr>
-        <w:pBdr>
-          <w:top w:val="none" w:sz="0" w:space="0" w:color="auto"/>
-          <w:left w:val="none" w:sz="0" w:space="0" w:color="auto"/>
-          <w:bottom w:val="none" w:sz="0" w:space="0" w:color="auto"/>
-          <w:right w:val="none" w:sz="0" w:space="0" w:color="auto"/>
-          <w:between w:val="none" w:sz="0" w:space="0" w:color="auto"/>
-          <w:bar w:val="none" w:sz="0" w:color="auto"/>
-        </w:pBdr>
-        <w:rPr>
-          <w:rFonts w:eastAsia="Calibri"/>
-          <w:szCs w:val="20"/>
-          <w:bdr w:val="none" w:sz="0" w:space="0" w:color="auto"/>
-        </w:rPr>
-      </w:pPr>
-      <w:r>
-        <w:rPr>
-          <w:rFonts w:eastAsia="Calibri"/>
-          <w:szCs w:val="20"/>
-          <w:bdr w:val="none" w:sz="0" w:space="0" w:color="auto"/>
-        </w:rPr>
-        <w:t>The Institute endeavors to enhance technical and management skills of students so that they are intellectually capable and competent professionals with Industrial Aptitude to face the challenges of globalization.</w:t>
-      </w:r>
-    </w:p>
-    <w:p>
-      <w:pPr>
-        <w:pBdr>
-          <w:top w:val="none" w:sz="0" w:space="0" w:color="auto"/>
-          <w:left w:val="none" w:sz="0" w:space="0" w:color="auto"/>
-          <w:bottom w:val="none" w:sz="0" w:space="0" w:color="auto"/>
-          <w:right w:val="none" w:sz="0" w:space="0" w:color="auto"/>
-          <w:between w:val="none" w:sz="0" w:space="0" w:color="auto"/>
-          <w:bar w:val="none" w:sz="0" w:color="auto"/>
-        </w:pBdr>
-        <w:rPr>
-          <w:rFonts w:eastAsia="Calibri"/>
-          <w:szCs w:val="20"/>
-          <w:bdr w:val="none" w:sz="0" w:space="0" w:color="auto"/>
-        </w:rPr>
-      </w:pPr>
-    </w:p>
-    <w:p>
-      <w:pPr>
-        <w:pBdr>
-          <w:top w:val="none" w:sz="0" w:space="0" w:color="auto"/>
-          <w:left w:val="none" w:sz="0" w:space="0" w:color="auto"/>
-          <w:bottom w:val="none" w:sz="0" w:space="0" w:color="auto"/>
-          <w:right w:val="none" w:sz="0" w:space="0" w:color="auto"/>
-          <w:between w:val="none" w:sz="0" w:space="0" w:color="auto"/>
-          <w:bar w:val="none" w:sz="0" w:color="auto"/>
-        </w:pBdr>
-        <w:rPr>
-          <w:rFonts w:eastAsia="Calibri"/>
-          <w:b/>
-          <w:szCs w:val="20"/>
-          <w:bdr w:val="none" w:sz="0" w:space="0" w:color="auto"/>
-        </w:rPr>
-      </w:pPr>
-      <w:r>
-        <w:rPr>
-          <w:rFonts w:eastAsia="Calibri"/>
-          <w:b/>
-          <w:szCs w:val="20"/>
-          <w:bdr w:val="none" w:sz="0" w:space="0" w:color="auto"/>
-        </w:rPr>
-        <w:t>Diversification</w:t>
-      </w:r>
-    </w:p>
-    <w:p>
-      <w:pPr>
-        <w:pBdr>
-          <w:top w:val="none" w:sz="0" w:space="0" w:color="auto"/>
-          <w:left w:val="none" w:sz="0" w:space="0" w:color="auto"/>
-          <w:bottom w:val="none" w:sz="0" w:space="0" w:color="auto"/>
-          <w:right w:val="none" w:sz="0" w:space="0" w:color="auto"/>
-          <w:between w:val="none" w:sz="0" w:space="0" w:color="auto"/>
-          <w:bar w:val="none" w:sz="0" w:color="auto"/>
-        </w:pBdr>
-        <w:rPr>
-          <w:rFonts w:eastAsia="Calibri"/>
-          <w:szCs w:val="20"/>
-          <w:bdr w:val="none" w:sz="0" w:space="0" w:color="auto"/>
-        </w:rPr>
-      </w:pPr>
-      <w:r>
-        <w:rPr>
-          <w:rFonts w:eastAsia="Calibri"/>
-          <w:szCs w:val="20"/>
-          <w:bdr w:val="none" w:sz="0" w:space="0" w:color="auto"/>
-        </w:rPr>
-        <w:t xml:space="preserve">The Engineering, Technology and Management disciplines have diverse fields of studies with different attributes. The aim is to create a synergy of the above attributes by encouraging analytical thinking.   </w:t>
-      </w:r>
-    </w:p>
-    <w:p>
-      <w:pPr>
-        <w:pBdr>
-          <w:top w:val="none" w:sz="0" w:space="0" w:color="auto"/>
-          <w:left w:val="none" w:sz="0" w:space="0" w:color="auto"/>
-          <w:bottom w:val="none" w:sz="0" w:space="0" w:color="auto"/>
-          <w:right w:val="none" w:sz="0" w:space="0" w:color="auto"/>
-          <w:between w:val="none" w:sz="0" w:space="0" w:color="auto"/>
-          <w:bar w:val="none" w:sz="0" w:color="auto"/>
-        </w:pBdr>
-        <w:rPr>
-          <w:rFonts w:eastAsia="Calibri"/>
-          <w:szCs w:val="20"/>
-          <w:bdr w:val="none" w:sz="0" w:space="0" w:color="auto"/>
-        </w:rPr>
-      </w:pPr>
-    </w:p>
-    <w:p>
-      <w:pPr>
-        <w:pBdr>
-          <w:top w:val="none" w:sz="0" w:space="0" w:color="auto"/>
-          <w:left w:val="none" w:sz="0" w:space="0" w:color="auto"/>
-          <w:bottom w:val="none" w:sz="0" w:space="0" w:color="auto"/>
-          <w:right w:val="none" w:sz="0" w:space="0" w:color="auto"/>
-          <w:between w:val="none" w:sz="0" w:space="0" w:color="auto"/>
-          <w:bar w:val="none" w:sz="0" w:color="auto"/>
-        </w:pBdr>
-        <w:rPr>
-          <w:rFonts w:eastAsia="Calibri"/>
-          <w:b/>
-          <w:szCs w:val="20"/>
-          <w:bdr w:val="none" w:sz="0" w:space="0" w:color="auto"/>
-        </w:rPr>
-      </w:pPr>
-      <w:r>
-        <w:rPr>
-          <w:rFonts w:eastAsia="Calibri"/>
-          <w:b/>
-          <w:szCs w:val="20"/>
-          <w:bdr w:val="none" w:sz="0" w:space="0" w:color="auto"/>
-        </w:rPr>
-        <w:t>Entrepreneurship</w:t>
-      </w:r>
-    </w:p>
-    <w:p>
-      <w:pPr>
-        <w:pBdr>
-          <w:top w:val="none" w:sz="0" w:space="0" w:color="auto"/>
-          <w:left w:val="none" w:sz="0" w:space="0" w:color="auto"/>
-          <w:bottom w:val="none" w:sz="0" w:space="0" w:color="auto"/>
-          <w:right w:val="none" w:sz="0" w:space="0" w:color="auto"/>
-          <w:between w:val="none" w:sz="0" w:space="0" w:color="auto"/>
-          <w:bar w:val="none" w:sz="0" w:color="auto"/>
-        </w:pBdr>
-        <w:rPr>
-          <w:rFonts w:eastAsia="Calibri"/>
-          <w:szCs w:val="20"/>
-          <w:bdr w:val="none" w:sz="0" w:space="0" w:color="auto"/>
-        </w:rPr>
-      </w:pPr>
-      <w:r>
-        <w:rPr>
-          <w:rFonts w:eastAsia="Calibri"/>
-          <w:szCs w:val="20"/>
-          <w:bdr w:val="none" w:sz="0" w:space="0" w:color="auto"/>
-        </w:rPr>
-        <w:t>The Institute strives to develop potential Engineers and Managers by enhancing their skills and research capabilities so that they become successful entrepreneurs and responsible citizens.</w:t>
-      </w:r>
-    </w:p>
-    <w:p>
-      <w:pPr>
         <w:rPr>
           <w:b/>
           <w:sz w:val="36"/>
@@ -1036,502 +437,9 @@
           <w:u w:val="single"/>
         </w:rPr>
       </w:pPr>
-      <w:r>
-        <w:rPr>
-          <w:b/>
-          <w:sz w:val="36"/>
-          <w:szCs w:val="36"/>
-          <w:u w:val="single"/>
-        </w:rPr>
-        <w:br w:type="page"/>
-      </w:r>
-    </w:p>
-    <w:p>
-      <w:pPr>
-        <w:pBdr>
-          <w:top w:val="none" w:sz="0" w:space="0" w:color="auto"/>
-          <w:left w:val="none" w:sz="0" w:space="0" w:color="auto"/>
-          <w:bottom w:val="none" w:sz="0" w:space="0" w:color="auto"/>
-          <w:right w:val="none" w:sz="0" w:space="0" w:color="auto"/>
-          <w:between w:val="none" w:sz="0" w:space="0" w:color="auto"/>
-          <w:bar w:val="none" w:sz="0" w:color="auto"/>
-        </w:pBdr>
-        <w:jc w:val="center"/>
-        <w:rPr>
-          <w:rFonts w:eastAsia="Calibri"/>
-          <w:b/>
-          <w:szCs w:val="20"/>
-          <w:bdr w:val="none" w:sz="0" w:space="0" w:color="auto"/>
-        </w:rPr>
-      </w:pPr>
-      <w:r>
-        <w:rPr>
-          <w:rFonts w:eastAsia="Calibri"/>
-          <w:noProof/>
-          <w:sz w:val="20"/>
-          <w:szCs w:val="20"/>
-          <w:bdr w:val="none" w:sz="0" w:space="0" w:color="auto"/>
-          <w:lang w:val="en-IN" w:eastAsia="en-IN"/>
-        </w:rPr>
-        <w:lastRenderedPageBreak/>
-        <w:drawing>
-          <wp:inline distT="0" distB="0" distL="0" distR="0" wp14:anchorId="019C1C41" wp14:editId="5CF49AD7">
-            <wp:extent cx="994630" cy="1314450"/>
-            <wp:effectExtent l="0" t="0" r="0" b="0"/>
-            <wp:docPr id="21" name="Picture 24" descr="C:\Users\Dr. Namita Gupta\AppData\Local\Temp\MAIT-New-Logo.jpg"/>
-            <wp:cNvGraphicFramePr>
-              <a:graphicFrameLocks xmlns:a="http://schemas.openxmlformats.org/drawingml/2006/main" noChangeAspect="1"/>
-            </wp:cNvGraphicFramePr>
-            <a:graphic xmlns:a="http://schemas.openxmlformats.org/drawingml/2006/main">
-              <a:graphicData uri="http://schemas.openxmlformats.org/drawingml/2006/picture">
-                <pic:pic xmlns:pic="http://schemas.openxmlformats.org/drawingml/2006/picture">
-                  <pic:nvPicPr>
-                    <pic:cNvPr id="0" name="Picture 3" descr="C:\Users\Dr. Namita Gupta\AppData\Local\Temp\MAIT-New-Logo.jpg"/>
-                    <pic:cNvPicPr>
-                      <a:picLocks noChangeAspect="1" noChangeArrowheads="1"/>
-                    </pic:cNvPicPr>
-                  </pic:nvPicPr>
-                  <pic:blipFill>
-                    <a:blip r:embed="rId10" cstate="print">
-                      <a:extLst>
-                        <a:ext uri="{28A0092B-C50C-407E-A947-70E740481C1C}">
-                          <a14:useLocalDpi xmlns:a14="http://schemas.microsoft.com/office/drawing/2010/main" val="0"/>
-                        </a:ext>
-                      </a:extLst>
-                    </a:blip>
-                    <a:srcRect/>
-                    <a:stretch>
-                      <a:fillRect/>
-                    </a:stretch>
-                  </pic:blipFill>
-                  <pic:spPr bwMode="auto">
-                    <a:xfrm>
-                      <a:off x="0" y="0"/>
-                      <a:ext cx="1002514" cy="1324869"/>
-                    </a:xfrm>
-                    <a:prstGeom prst="rect">
-                      <a:avLst/>
-                    </a:prstGeom>
-                    <a:noFill/>
-                    <a:ln>
-                      <a:noFill/>
-                    </a:ln>
-                  </pic:spPr>
-                </pic:pic>
-              </a:graphicData>
-            </a:graphic>
-          </wp:inline>
-        </w:drawing>
-      </w:r>
-    </w:p>
-    <w:p>
-      <w:pPr>
-        <w:pBdr>
-          <w:top w:val="none" w:sz="0" w:space="0" w:color="auto"/>
-          <w:left w:val="none" w:sz="0" w:space="0" w:color="auto"/>
-          <w:bottom w:val="none" w:sz="0" w:space="0" w:color="auto"/>
-          <w:right w:val="none" w:sz="0" w:space="0" w:color="auto"/>
-          <w:between w:val="none" w:sz="0" w:space="0" w:color="auto"/>
-          <w:bar w:val="none" w:sz="0" w:color="auto"/>
-        </w:pBdr>
-        <w:jc w:val="center"/>
-        <w:rPr>
-          <w:rFonts w:eastAsia="Calibri"/>
-          <w:b/>
-          <w:szCs w:val="20"/>
-          <w:bdr w:val="none" w:sz="0" w:space="0" w:color="auto"/>
-        </w:rPr>
-      </w:pPr>
-    </w:p>
-    <w:p>
-      <w:pPr>
-        <w:pBdr>
-          <w:top w:val="none" w:sz="0" w:space="0" w:color="auto"/>
-          <w:left w:val="none" w:sz="0" w:space="0" w:color="auto"/>
-          <w:bottom w:val="none" w:sz="0" w:space="0" w:color="auto"/>
-          <w:right w:val="none" w:sz="0" w:space="0" w:color="auto"/>
-          <w:between w:val="none" w:sz="0" w:space="0" w:color="auto"/>
-          <w:bar w:val="none" w:sz="0" w:color="auto"/>
-        </w:pBdr>
-        <w:rPr>
-          <w:rFonts w:eastAsia="Calibri"/>
-          <w:szCs w:val="20"/>
-          <w:bdr w:val="none" w:sz="0" w:space="0" w:color="auto"/>
-        </w:rPr>
-      </w:pPr>
-    </w:p>
-    <w:p>
-      <w:pPr>
-        <w:pBdr>
-          <w:top w:val="none" w:sz="0" w:space="0" w:color="auto"/>
-          <w:left w:val="none" w:sz="0" w:space="0" w:color="auto"/>
-          <w:bottom w:val="none" w:sz="0" w:space="0" w:color="auto"/>
-          <w:right w:val="none" w:sz="0" w:space="0" w:color="auto"/>
-          <w:between w:val="none" w:sz="0" w:space="0" w:color="auto"/>
-          <w:bar w:val="none" w:sz="0" w:color="auto"/>
-        </w:pBdr>
-        <w:jc w:val="center"/>
-        <w:rPr>
-          <w:rFonts w:eastAsia="Calibri"/>
-          <w:b/>
-          <w:sz w:val="36"/>
-          <w:szCs w:val="20"/>
-          <w:bdr w:val="none" w:sz="0" w:space="0" w:color="auto"/>
-        </w:rPr>
-      </w:pPr>
-      <w:r>
-        <w:rPr>
-          <w:rFonts w:eastAsia="Calibri"/>
-          <w:b/>
-          <w:sz w:val="36"/>
-          <w:szCs w:val="20"/>
-          <w:bdr w:val="none" w:sz="0" w:space="0" w:color="auto"/>
-        </w:rPr>
-        <w:t>MAHARAJA AGRASEN INSTITUTE OF TECHNOLOGY</w:t>
-      </w:r>
-    </w:p>
-    <w:p>
-      <w:pPr>
-        <w:pBdr>
-          <w:top w:val="none" w:sz="0" w:space="0" w:color="auto"/>
-          <w:left w:val="none" w:sz="0" w:space="0" w:color="auto"/>
-          <w:bottom w:val="none" w:sz="0" w:space="0" w:color="auto"/>
-          <w:right w:val="none" w:sz="0" w:space="0" w:color="auto"/>
-          <w:between w:val="none" w:sz="0" w:space="0" w:color="auto"/>
-          <w:bar w:val="none" w:sz="0" w:color="auto"/>
-        </w:pBdr>
-        <w:jc w:val="center"/>
-        <w:rPr>
-          <w:rFonts w:eastAsia="Calibri"/>
-          <w:b/>
-          <w:sz w:val="36"/>
-          <w:szCs w:val="20"/>
-          <w:bdr w:val="none" w:sz="0" w:space="0" w:color="auto"/>
-        </w:rPr>
-      </w:pPr>
-    </w:p>
-    <w:p>
-      <w:pPr>
-        <w:pBdr>
-          <w:top w:val="none" w:sz="0" w:space="0" w:color="auto"/>
-          <w:left w:val="none" w:sz="0" w:space="0" w:color="auto"/>
-          <w:bottom w:val="none" w:sz="0" w:space="0" w:color="auto"/>
-          <w:right w:val="none" w:sz="0" w:space="0" w:color="auto"/>
-          <w:between w:val="none" w:sz="0" w:space="0" w:color="auto"/>
-          <w:bar w:val="none" w:sz="0" w:color="auto"/>
-        </w:pBdr>
-        <w:rPr>
-          <w:rFonts w:eastAsia="Calibri"/>
-          <w:sz w:val="28"/>
-          <w:szCs w:val="20"/>
-          <w:bdr w:val="none" w:sz="0" w:space="0" w:color="auto"/>
-        </w:rPr>
-      </w:pPr>
-    </w:p>
-    <w:p>
-      <w:pPr>
-        <w:pBdr>
-          <w:top w:val="none" w:sz="0" w:space="0" w:color="auto"/>
-          <w:left w:val="none" w:sz="0" w:space="0" w:color="auto"/>
-          <w:bottom w:val="none" w:sz="0" w:space="0" w:color="auto"/>
-          <w:right w:val="none" w:sz="0" w:space="0" w:color="auto"/>
-          <w:between w:val="none" w:sz="0" w:space="0" w:color="auto"/>
-          <w:bar w:val="none" w:sz="0" w:color="auto"/>
-        </w:pBdr>
-        <w:jc w:val="center"/>
-        <w:rPr>
-          <w:rFonts w:eastAsia="Calibri"/>
-          <w:b/>
-          <w:sz w:val="32"/>
-          <w:szCs w:val="20"/>
-          <w:bdr w:val="none" w:sz="0" w:space="0" w:color="auto"/>
-        </w:rPr>
-      </w:pPr>
-      <w:r>
-        <w:rPr>
-          <w:rFonts w:eastAsia="Calibri"/>
-          <w:b/>
-          <w:sz w:val="32"/>
-          <w:szCs w:val="20"/>
-          <w:bdr w:val="none" w:sz="0" w:space="0" w:color="auto"/>
-        </w:rPr>
-        <w:t>COMPUTER SCIENCE AND ENGINEERING DEPARTMENT</w:t>
-      </w:r>
-    </w:p>
-    <w:p>
-      <w:pPr>
-        <w:pBdr>
-          <w:top w:val="none" w:sz="0" w:space="0" w:color="auto"/>
-          <w:left w:val="none" w:sz="0" w:space="0" w:color="auto"/>
-          <w:bottom w:val="none" w:sz="0" w:space="0" w:color="auto"/>
-          <w:right w:val="none" w:sz="0" w:space="0" w:color="auto"/>
-          <w:between w:val="none" w:sz="0" w:space="0" w:color="auto"/>
-          <w:bar w:val="none" w:sz="0" w:color="auto"/>
-        </w:pBdr>
-        <w:jc w:val="center"/>
-        <w:rPr>
-          <w:rFonts w:eastAsia="Calibri"/>
-          <w:b/>
-          <w:sz w:val="32"/>
-          <w:szCs w:val="20"/>
-          <w:bdr w:val="none" w:sz="0" w:space="0" w:color="auto"/>
-        </w:rPr>
-      </w:pPr>
-    </w:p>
-    <w:p>
-      <w:pPr>
-        <w:pBdr>
-          <w:top w:val="none" w:sz="0" w:space="0" w:color="auto"/>
-          <w:left w:val="none" w:sz="0" w:space="0" w:color="auto"/>
-          <w:bottom w:val="none" w:sz="0" w:space="0" w:color="auto"/>
-          <w:right w:val="none" w:sz="0" w:space="0" w:color="auto"/>
-          <w:between w:val="none" w:sz="0" w:space="0" w:color="auto"/>
-          <w:bar w:val="none" w:sz="0" w:color="auto"/>
-        </w:pBdr>
-        <w:rPr>
-          <w:rFonts w:eastAsia="Calibri"/>
-          <w:szCs w:val="20"/>
-          <w:bdr w:val="none" w:sz="0" w:space="0" w:color="auto"/>
-        </w:rPr>
-      </w:pPr>
-    </w:p>
-    <w:p>
-      <w:pPr>
-        <w:pBdr>
-          <w:top w:val="none" w:sz="0" w:space="0" w:color="auto"/>
-          <w:left w:val="none" w:sz="0" w:space="0" w:color="auto"/>
-          <w:bottom w:val="none" w:sz="0" w:space="0" w:color="auto"/>
-          <w:right w:val="none" w:sz="0" w:space="0" w:color="auto"/>
-          <w:between w:val="none" w:sz="0" w:space="0" w:color="auto"/>
-          <w:bar w:val="none" w:sz="0" w:color="auto"/>
-        </w:pBdr>
-        <w:jc w:val="center"/>
-        <w:rPr>
-          <w:rFonts w:eastAsia="Calibri"/>
-          <w:b/>
-          <w:sz w:val="32"/>
-          <w:szCs w:val="20"/>
-          <w:bdr w:val="none" w:sz="0" w:space="0" w:color="auto"/>
-        </w:rPr>
-      </w:pPr>
-      <w:r>
-        <w:rPr>
-          <w:rFonts w:eastAsia="Calibri"/>
-          <w:b/>
-          <w:sz w:val="32"/>
-          <w:szCs w:val="20"/>
-          <w:bdr w:val="none" w:sz="0" w:space="0" w:color="auto"/>
-        </w:rPr>
-        <w:t>VISION</w:t>
-      </w:r>
-    </w:p>
-    <w:p>
-      <w:pPr>
-        <w:pBdr>
-          <w:top w:val="none" w:sz="0" w:space="0" w:color="auto"/>
-          <w:left w:val="none" w:sz="0" w:space="0" w:color="auto"/>
-          <w:bottom w:val="none" w:sz="0" w:space="0" w:color="auto"/>
-          <w:right w:val="none" w:sz="0" w:space="0" w:color="auto"/>
-          <w:between w:val="none" w:sz="0" w:space="0" w:color="auto"/>
-          <w:bar w:val="none" w:sz="0" w:color="auto"/>
-        </w:pBdr>
-        <w:jc w:val="center"/>
-        <w:rPr>
-          <w:rFonts w:eastAsia="Calibri"/>
-          <w:sz w:val="28"/>
-          <w:szCs w:val="20"/>
-          <w:bdr w:val="none" w:sz="0" w:space="0" w:color="auto"/>
-        </w:rPr>
-      </w:pPr>
-      <w:r>
-        <w:rPr>
-          <w:rFonts w:eastAsia="Calibri"/>
-          <w:sz w:val="28"/>
-          <w:szCs w:val="20"/>
-          <w:bdr w:val="none" w:sz="0" w:space="0" w:color="auto"/>
-        </w:rPr>
-        <w:t>To produce “Critical Thinkers of Innovative Technology”.</w:t>
-      </w:r>
-    </w:p>
-    <w:p>
-      <w:pPr>
-        <w:pBdr>
-          <w:top w:val="none" w:sz="0" w:space="0" w:color="auto"/>
-          <w:left w:val="none" w:sz="0" w:space="0" w:color="auto"/>
-          <w:bottom w:val="none" w:sz="0" w:space="0" w:color="auto"/>
-          <w:right w:val="none" w:sz="0" w:space="0" w:color="auto"/>
-          <w:between w:val="none" w:sz="0" w:space="0" w:color="auto"/>
-          <w:bar w:val="none" w:sz="0" w:color="auto"/>
-        </w:pBdr>
-        <w:rPr>
-          <w:rFonts w:eastAsia="Calibri"/>
-          <w:sz w:val="28"/>
-          <w:szCs w:val="20"/>
-          <w:bdr w:val="none" w:sz="0" w:space="0" w:color="auto"/>
-        </w:rPr>
-      </w:pPr>
-    </w:p>
-    <w:p>
-      <w:pPr>
-        <w:pBdr>
-          <w:top w:val="none" w:sz="0" w:space="0" w:color="auto"/>
-          <w:left w:val="none" w:sz="0" w:space="0" w:color="auto"/>
-          <w:bottom w:val="none" w:sz="0" w:space="0" w:color="auto"/>
-          <w:right w:val="none" w:sz="0" w:space="0" w:color="auto"/>
-          <w:between w:val="none" w:sz="0" w:space="0" w:color="auto"/>
-          <w:bar w:val="none" w:sz="0" w:color="auto"/>
-        </w:pBdr>
-        <w:jc w:val="center"/>
-        <w:rPr>
-          <w:rFonts w:eastAsia="Calibri"/>
-          <w:sz w:val="28"/>
-          <w:szCs w:val="20"/>
-          <w:bdr w:val="none" w:sz="0" w:space="0" w:color="auto"/>
-        </w:rPr>
-      </w:pPr>
-    </w:p>
-    <w:p>
-      <w:pPr>
-        <w:pBdr>
-          <w:top w:val="none" w:sz="0" w:space="0" w:color="auto"/>
-          <w:left w:val="none" w:sz="0" w:space="0" w:color="auto"/>
-          <w:bottom w:val="none" w:sz="0" w:space="0" w:color="auto"/>
-          <w:right w:val="none" w:sz="0" w:space="0" w:color="auto"/>
-          <w:between w:val="none" w:sz="0" w:space="0" w:color="auto"/>
-          <w:bar w:val="none" w:sz="0" w:color="auto"/>
-        </w:pBdr>
-        <w:rPr>
-          <w:rFonts w:eastAsia="Calibri"/>
-          <w:b/>
-          <w:szCs w:val="20"/>
-          <w:bdr w:val="none" w:sz="0" w:space="0" w:color="auto"/>
-        </w:rPr>
-      </w:pPr>
-    </w:p>
-    <w:p>
-      <w:pPr>
-        <w:pBdr>
-          <w:top w:val="none" w:sz="0" w:space="0" w:color="auto"/>
-          <w:left w:val="none" w:sz="0" w:space="0" w:color="auto"/>
-          <w:bottom w:val="none" w:sz="0" w:space="0" w:color="auto"/>
-          <w:right w:val="none" w:sz="0" w:space="0" w:color="auto"/>
-          <w:between w:val="none" w:sz="0" w:space="0" w:color="auto"/>
-          <w:bar w:val="none" w:sz="0" w:color="auto"/>
-        </w:pBdr>
-        <w:jc w:val="center"/>
-        <w:rPr>
-          <w:rFonts w:eastAsia="Calibri"/>
-          <w:b/>
-          <w:sz w:val="32"/>
-          <w:szCs w:val="20"/>
-          <w:bdr w:val="none" w:sz="0" w:space="0" w:color="auto"/>
-        </w:rPr>
-      </w:pPr>
-      <w:r>
-        <w:rPr>
-          <w:rFonts w:eastAsia="Calibri"/>
-          <w:b/>
-          <w:sz w:val="32"/>
-          <w:szCs w:val="20"/>
-          <w:bdr w:val="none" w:sz="0" w:space="0" w:color="auto"/>
-        </w:rPr>
-        <w:t>MISSION</w:t>
-      </w:r>
-    </w:p>
-    <w:p>
-      <w:pPr>
-        <w:pBdr>
-          <w:top w:val="none" w:sz="0" w:space="0" w:color="auto"/>
-          <w:left w:val="none" w:sz="0" w:space="0" w:color="auto"/>
-          <w:bottom w:val="none" w:sz="0" w:space="0" w:color="auto"/>
-          <w:right w:val="none" w:sz="0" w:space="0" w:color="auto"/>
-          <w:between w:val="none" w:sz="0" w:space="0" w:color="auto"/>
-          <w:bar w:val="none" w:sz="0" w:color="auto"/>
-        </w:pBdr>
-        <w:rPr>
-          <w:rFonts w:eastAsia="Calibri"/>
-          <w:b/>
-          <w:szCs w:val="20"/>
-          <w:bdr w:val="none" w:sz="0" w:space="0" w:color="auto"/>
-        </w:rPr>
-      </w:pPr>
-    </w:p>
-    <w:p>
-      <w:pPr>
-        <w:pBdr>
-          <w:top w:val="none" w:sz="0" w:space="0" w:color="auto"/>
-          <w:left w:val="none" w:sz="0" w:space="0" w:color="auto"/>
-          <w:bottom w:val="none" w:sz="0" w:space="0" w:color="auto"/>
-          <w:right w:val="none" w:sz="0" w:space="0" w:color="auto"/>
-          <w:between w:val="none" w:sz="0" w:space="0" w:color="auto"/>
-          <w:bar w:val="none" w:sz="0" w:color="auto"/>
-        </w:pBdr>
-        <w:jc w:val="center"/>
-        <w:rPr>
-          <w:rFonts w:eastAsia="Calibri"/>
-          <w:sz w:val="28"/>
-          <w:szCs w:val="20"/>
-          <w:bdr w:val="none" w:sz="0" w:space="0" w:color="auto"/>
-        </w:rPr>
-      </w:pPr>
-      <w:r>
-        <w:rPr>
-          <w:rFonts w:eastAsia="Calibri"/>
-          <w:sz w:val="28"/>
-          <w:szCs w:val="20"/>
-          <w:bdr w:val="none" w:sz="0" w:space="0" w:color="auto"/>
-        </w:rPr>
-        <w:t>To foster an open, multidisciplinary</w:t>
-      </w:r>
-      <w:r>
-        <w:rPr>
-          <w:rFonts w:eastAsia="Calibri"/>
-          <w:sz w:val="28"/>
-          <w:szCs w:val="20"/>
-          <w:bdr w:val="none" w:sz="0" w:space="0" w:color="auto"/>
-        </w:rPr>
-        <w:t>,</w:t>
-      </w:r>
-      <w:r>
-        <w:rPr>
-          <w:rFonts w:eastAsia="Calibri"/>
-          <w:sz w:val="28"/>
-          <w:szCs w:val="20"/>
-          <w:bdr w:val="none" w:sz="0" w:space="0" w:color="auto"/>
-        </w:rPr>
-        <w:t xml:space="preserve"> and highly collaborative research environment for producing world-class engineers capable of providing innovative solutions to real-life problems and </w:t>
-      </w:r>
-      <w:r>
-        <w:rPr>
-          <w:rFonts w:eastAsia="Calibri"/>
-          <w:sz w:val="28"/>
-          <w:szCs w:val="20"/>
-          <w:bdr w:val="none" w:sz="0" w:space="0" w:color="auto"/>
-        </w:rPr>
-        <w:t>fulfilling</w:t>
-      </w:r>
-      <w:r>
-        <w:rPr>
-          <w:rFonts w:eastAsia="Calibri"/>
-          <w:sz w:val="28"/>
-          <w:szCs w:val="20"/>
-          <w:bdr w:val="none" w:sz="0" w:space="0" w:color="auto"/>
-        </w:rPr>
-        <w:t xml:space="preserve"> societal needs.</w:t>
-      </w:r>
-    </w:p>
-    <w:p>
-      <w:pPr>
-        <w:rPr>
-          <w:b/>
-          <w:sz w:val="36"/>
-          <w:szCs w:val="36"/>
-          <w:u w:val="single"/>
-        </w:rPr>
-      </w:pPr>
     </w:p>
     <w:sectPr>
-      <w:footerReference w:type="default" r:id="rId11"/>
+      <w:footerReference w:type="default" r:id="rId9"/>
       <w:pgSz w:w="12240" w:h="15840"/>
       <w:pgMar w:top="1440" w:right="1800" w:bottom="1440" w:left="1800" w:header="720" w:footer="720" w:gutter="0"/>
       <w:cols w:space="720"/>
@@ -11662,7 +10570,7 @@
   <w:num w:numId="11" w16cid:durableId="1253780815">
     <w:abstractNumId w:val="5"/>
     <w:lvlOverride w:ilvl="0">
-      <w:lvl w:ilvl="0" w:tplc="441C3C2E">
+      <w:lvl w:ilvl="0" w:tplc="AC0864BE">
         <w:start w:val="1"/>
         <w:numFmt w:val="decimal"/>
         <w:lvlText w:val="%1."/>
@@ -11709,7 +10617,7 @@
       </w:lvl>
     </w:lvlOverride>
     <w:lvlOverride w:ilvl="1">
-      <w:lvl w:ilvl="1" w:tplc="33E66796">
+      <w:lvl w:ilvl="1" w:tplc="571C2F64">
         <w:start w:val="1"/>
         <w:numFmt w:val="lowerLetter"/>
         <w:lvlText w:val="%2."/>
@@ -11757,7 +10665,7 @@
       </w:lvl>
     </w:lvlOverride>
     <w:lvlOverride w:ilvl="2">
-      <w:lvl w:ilvl="2" w:tplc="3DD69D44">
+      <w:lvl w:ilvl="2" w:tplc="9F3C6BA8">
         <w:start w:val="1"/>
         <w:numFmt w:val="lowerRoman"/>
         <w:lvlText w:val="%3."/>
@@ -11805,7 +10713,7 @@
       </w:lvl>
     </w:lvlOverride>
     <w:lvlOverride w:ilvl="3">
-      <w:lvl w:ilvl="3" w:tplc="A594D2F6">
+      <w:lvl w:ilvl="3" w:tplc="AF12F190">
         <w:start w:val="1"/>
         <w:numFmt w:val="decimal"/>
         <w:lvlText w:val="%4."/>
@@ -11852,7 +10760,7 @@
       </w:lvl>
     </w:lvlOverride>
     <w:lvlOverride w:ilvl="4">
-      <w:lvl w:ilvl="4" w:tplc="DA2A12BE">
+      <w:lvl w:ilvl="4" w:tplc="B20AD4C8">
         <w:start w:val="1"/>
         <w:numFmt w:val="lowerLetter"/>
         <w:lvlText w:val="%5."/>
@@ -11900,7 +10808,7 @@
       </w:lvl>
     </w:lvlOverride>
     <w:lvlOverride w:ilvl="5">
-      <w:lvl w:ilvl="5" w:tplc="5E043742">
+      <w:lvl w:ilvl="5" w:tplc="B3F8E180">
         <w:start w:val="1"/>
         <w:numFmt w:val="lowerRoman"/>
         <w:lvlText w:val="%6."/>
@@ -11948,7 +10856,7 @@
       </w:lvl>
     </w:lvlOverride>
     <w:lvlOverride w:ilvl="6">
-      <w:lvl w:ilvl="6" w:tplc="271A69F8">
+      <w:lvl w:ilvl="6" w:tplc="6E50708C">
         <w:start w:val="1"/>
         <w:numFmt w:val="decimal"/>
         <w:lvlText w:val="%7."/>
@@ -11996,7 +10904,7 @@
       </w:lvl>
     </w:lvlOverride>
     <w:lvlOverride w:ilvl="7">
-      <w:lvl w:ilvl="7" w:tplc="CDACBE0C">
+      <w:lvl w:ilvl="7" w:tplc="0DD028D4">
         <w:start w:val="1"/>
         <w:numFmt w:val="lowerLetter"/>
         <w:lvlText w:val="%8."/>
@@ -12044,7 +10952,7 @@
       </w:lvl>
     </w:lvlOverride>
     <w:lvlOverride w:ilvl="8">
-      <w:lvl w:ilvl="8" w:tplc="88E43B66">
+      <w:lvl w:ilvl="8" w:tplc="CE4CDE56">
         <w:start w:val="1"/>
         <w:numFmt w:val="lowerRoman"/>
         <w:lvlText w:val="%9."/>
@@ -12100,7 +11008,7 @@
   <w:num w:numId="14" w16cid:durableId="2008944605">
     <w:abstractNumId w:val="13"/>
     <w:lvlOverride w:ilvl="0">
-      <w:lvl w:ilvl="0" w:tplc="7DB28DB4">
+      <w:lvl w:ilvl="0" w:tplc="2EFCD6EA">
         <w:start w:val="1"/>
         <w:numFmt w:val="upperRoman"/>
         <w:lvlText w:val="%1."/>
@@ -12129,7 +11037,7 @@
       </w:lvl>
     </w:lvlOverride>
     <w:lvlOverride w:ilvl="1">
-      <w:lvl w:ilvl="1" w:tplc="C9B6096A">
+      <w:lvl w:ilvl="1" w:tplc="8174BF20">
         <w:start w:val="1"/>
         <w:numFmt w:val="lowerLetter"/>
         <w:lvlText w:val="%2."/>
@@ -12158,7 +11066,7 @@
       </w:lvl>
     </w:lvlOverride>
     <w:lvlOverride w:ilvl="2">
-      <w:lvl w:ilvl="2" w:tplc="8E94323E">
+      <w:lvl w:ilvl="2" w:tplc="E2242C62">
         <w:start w:val="1"/>
         <w:numFmt w:val="lowerRoman"/>
         <w:lvlText w:val="%3."/>
@@ -12187,7 +11095,7 @@
       </w:lvl>
     </w:lvlOverride>
     <w:lvlOverride w:ilvl="3">
-      <w:lvl w:ilvl="3" w:tplc="F20A10D2">
+      <w:lvl w:ilvl="3" w:tplc="13D6551C">
         <w:start w:val="1"/>
         <w:numFmt w:val="decimal"/>
         <w:lvlText w:val="%4."/>
@@ -12216,7 +11124,7 @@
       </w:lvl>
     </w:lvlOverride>
     <w:lvlOverride w:ilvl="4">
-      <w:lvl w:ilvl="4" w:tplc="AE02F31A">
+      <w:lvl w:ilvl="4" w:tplc="85E29ADA">
         <w:start w:val="1"/>
         <w:numFmt w:val="lowerLetter"/>
         <w:lvlText w:val="%5."/>
@@ -12245,7 +11153,7 @@
       </w:lvl>
     </w:lvlOverride>
     <w:lvlOverride w:ilvl="5">
-      <w:lvl w:ilvl="5" w:tplc="F14459B2">
+      <w:lvl w:ilvl="5" w:tplc="03F63C5C">
         <w:start w:val="1"/>
         <w:numFmt w:val="lowerRoman"/>
         <w:lvlText w:val="%6."/>
@@ -12274,7 +11182,7 @@
       </w:lvl>
     </w:lvlOverride>
     <w:lvlOverride w:ilvl="6">
-      <w:lvl w:ilvl="6" w:tplc="8B46835C">
+      <w:lvl w:ilvl="6" w:tplc="2A4E67D6">
         <w:start w:val="1"/>
         <w:numFmt w:val="decimal"/>
         <w:lvlText w:val="%7."/>
@@ -12303,7 +11211,7 @@
       </w:lvl>
     </w:lvlOverride>
     <w:lvlOverride w:ilvl="7">
-      <w:lvl w:ilvl="7" w:tplc="DA12A650">
+      <w:lvl w:ilvl="7" w:tplc="D94CE54A">
         <w:start w:val="1"/>
         <w:numFmt w:val="lowerLetter"/>
         <w:lvlText w:val="%8."/>
@@ -12332,7 +11240,7 @@
       </w:lvl>
     </w:lvlOverride>
     <w:lvlOverride w:ilvl="8">
-      <w:lvl w:ilvl="8" w:tplc="F5682F04">
+      <w:lvl w:ilvl="8" w:tplc="EEDAEA5E">
         <w:start w:val="1"/>
         <w:numFmt w:val="lowerRoman"/>
         <w:lvlText w:val="%9."/>
@@ -12364,7 +11272,7 @@
   <w:num w:numId="15" w16cid:durableId="593368209">
     <w:abstractNumId w:val="13"/>
     <w:lvlOverride w:ilvl="0">
-      <w:lvl w:ilvl="0" w:tplc="7DB28DB4">
+      <w:lvl w:ilvl="0" w:tplc="2EFCD6EA">
         <w:start w:val="1"/>
         <w:numFmt w:val="upperRoman"/>
         <w:lvlText w:val="%1."/>
@@ -12411,7 +11319,7 @@
       </w:lvl>
     </w:lvlOverride>
     <w:lvlOverride w:ilvl="1">
-      <w:lvl w:ilvl="1" w:tplc="C9B6096A">
+      <w:lvl w:ilvl="1" w:tplc="8174BF20">
         <w:start w:val="1"/>
         <w:numFmt w:val="lowerLetter"/>
         <w:lvlText w:val="%2."/>
@@ -12458,7 +11366,7 @@
       </w:lvl>
     </w:lvlOverride>
     <w:lvlOverride w:ilvl="2">
-      <w:lvl w:ilvl="2" w:tplc="8E94323E">
+      <w:lvl w:ilvl="2" w:tplc="E2242C62">
         <w:start w:val="1"/>
         <w:numFmt w:val="lowerRoman"/>
         <w:lvlText w:val="%3."/>
@@ -12505,7 +11413,7 @@
       </w:lvl>
     </w:lvlOverride>
     <w:lvlOverride w:ilvl="3">
-      <w:lvl w:ilvl="3" w:tplc="F20A10D2">
+      <w:lvl w:ilvl="3" w:tplc="13D6551C">
         <w:start w:val="1"/>
         <w:numFmt w:val="decimal"/>
         <w:lvlText w:val="%4."/>
@@ -12551,7 +11459,7 @@
       </w:lvl>
     </w:lvlOverride>
     <w:lvlOverride w:ilvl="4">
-      <w:lvl w:ilvl="4" w:tplc="AE02F31A">
+      <w:lvl w:ilvl="4" w:tplc="85E29ADA">
         <w:start w:val="1"/>
         <w:numFmt w:val="lowerLetter"/>
         <w:lvlText w:val="%5."/>
@@ -12598,7 +11506,7 @@
       </w:lvl>
     </w:lvlOverride>
     <w:lvlOverride w:ilvl="5">
-      <w:lvl w:ilvl="5" w:tplc="F14459B2">
+      <w:lvl w:ilvl="5" w:tplc="03F63C5C">
         <w:start w:val="1"/>
         <w:numFmt w:val="lowerRoman"/>
         <w:lvlText w:val="%6."/>
@@ -12645,7 +11553,7 @@
       </w:lvl>
     </w:lvlOverride>
     <w:lvlOverride w:ilvl="6">
-      <w:lvl w:ilvl="6" w:tplc="8B46835C">
+      <w:lvl w:ilvl="6" w:tplc="2A4E67D6">
         <w:start w:val="1"/>
         <w:numFmt w:val="decimal"/>
         <w:lvlText w:val="%7."/>
@@ -12692,7 +11600,7 @@
       </w:lvl>
     </w:lvlOverride>
     <w:lvlOverride w:ilvl="7">
-      <w:lvl w:ilvl="7" w:tplc="DA12A650">
+      <w:lvl w:ilvl="7" w:tplc="D94CE54A">
         <w:start w:val="1"/>
         <w:numFmt w:val="lowerLetter"/>
         <w:lvlText w:val="%8."/>
@@ -12739,7 +11647,7 @@
       </w:lvl>
     </w:lvlOverride>
     <w:lvlOverride w:ilvl="8">
-      <w:lvl w:ilvl="8" w:tplc="F5682F04">
+      <w:lvl w:ilvl="8" w:tplc="EEDAEA5E">
         <w:start w:val="1"/>
         <w:numFmt w:val="lowerRoman"/>
         <w:lvlText w:val="%9."/>
@@ -12788,7 +11696,7 @@
   <w:num w:numId="16" w16cid:durableId="1182821917">
     <w:abstractNumId w:val="13"/>
     <w:lvlOverride w:ilvl="0">
-      <w:lvl w:ilvl="0" w:tplc="7DB28DB4">
+      <w:lvl w:ilvl="0" w:tplc="2EFCD6EA">
         <w:start w:val="1"/>
         <w:numFmt w:val="upperRoman"/>
         <w:lvlText w:val="%1."/>
@@ -12817,7 +11725,7 @@
       </w:lvl>
     </w:lvlOverride>
     <w:lvlOverride w:ilvl="1">
-      <w:lvl w:ilvl="1" w:tplc="C9B6096A">
+      <w:lvl w:ilvl="1" w:tplc="8174BF20">
         <w:start w:val="1"/>
         <w:numFmt w:val="lowerLetter"/>
         <w:lvlText w:val="%2."/>
@@ -12846,7 +11754,7 @@
       </w:lvl>
     </w:lvlOverride>
     <w:lvlOverride w:ilvl="2">
-      <w:lvl w:ilvl="2" w:tplc="8E94323E">
+      <w:lvl w:ilvl="2" w:tplc="E2242C62">
         <w:start w:val="1"/>
         <w:numFmt w:val="lowerRoman"/>
         <w:lvlText w:val="%3."/>
@@ -12875,7 +11783,7 @@
       </w:lvl>
     </w:lvlOverride>
     <w:lvlOverride w:ilvl="3">
-      <w:lvl w:ilvl="3" w:tplc="F20A10D2">
+      <w:lvl w:ilvl="3" w:tplc="13D6551C">
         <w:start w:val="1"/>
         <w:numFmt w:val="decimal"/>
         <w:lvlText w:val="%4."/>
@@ -12904,7 +11812,7 @@
       </w:lvl>
     </w:lvlOverride>
     <w:lvlOverride w:ilvl="4">
-      <w:lvl w:ilvl="4" w:tplc="AE02F31A">
+      <w:lvl w:ilvl="4" w:tplc="85E29ADA">
         <w:start w:val="1"/>
         <w:numFmt w:val="lowerLetter"/>
         <w:lvlText w:val="%5."/>
@@ -12933,7 +11841,7 @@
       </w:lvl>
     </w:lvlOverride>
     <w:lvlOverride w:ilvl="5">
-      <w:lvl w:ilvl="5" w:tplc="F14459B2">
+      <w:lvl w:ilvl="5" w:tplc="03F63C5C">
         <w:start w:val="1"/>
         <w:numFmt w:val="lowerRoman"/>
         <w:lvlText w:val="%6."/>
@@ -12962,7 +11870,7 @@
       </w:lvl>
     </w:lvlOverride>
     <w:lvlOverride w:ilvl="6">
-      <w:lvl w:ilvl="6" w:tplc="8B46835C">
+      <w:lvl w:ilvl="6" w:tplc="2A4E67D6">
         <w:start w:val="1"/>
         <w:numFmt w:val="decimal"/>
         <w:lvlText w:val="%7."/>
@@ -12991,7 +11899,7 @@
       </w:lvl>
     </w:lvlOverride>
     <w:lvlOverride w:ilvl="7">
-      <w:lvl w:ilvl="7" w:tplc="DA12A650">
+      <w:lvl w:ilvl="7" w:tplc="D94CE54A">
         <w:start w:val="1"/>
         <w:numFmt w:val="lowerLetter"/>
         <w:lvlText w:val="%8."/>
@@ -13020,7 +11928,7 @@
       </w:lvl>
     </w:lvlOverride>
     <w:lvlOverride w:ilvl="8">
-      <w:lvl w:ilvl="8" w:tplc="F5682F04">
+      <w:lvl w:ilvl="8" w:tplc="EEDAEA5E">
         <w:start w:val="1"/>
         <w:numFmt w:val="lowerRoman"/>
         <w:lvlText w:val="%9."/>
@@ -13088,7 +11996,7 @@
   <w:num w:numId="28" w16cid:durableId="208345169">
     <w:abstractNumId w:val="29"/>
     <w:lvlOverride w:ilvl="0">
-      <w:lvl w:ilvl="0" w:tplc="A1BAC332">
+      <w:lvl w:ilvl="0" w:tplc="935A8754">
         <w:start w:val="1"/>
         <w:numFmt w:val="decimal"/>
         <w:lvlText w:val="%1."/>
@@ -13115,7 +12023,7 @@
       </w:lvl>
     </w:lvlOverride>
     <w:lvlOverride w:ilvl="1">
-      <w:lvl w:ilvl="1" w:tplc="FBDA7D7A">
+      <w:lvl w:ilvl="1" w:tplc="32F0A268">
         <w:start w:val="1"/>
         <w:numFmt w:val="lowerLetter"/>
         <w:lvlText w:val="%2."/>
@@ -13142,7 +12050,7 @@
       </w:lvl>
     </w:lvlOverride>
     <w:lvlOverride w:ilvl="2">
-      <w:lvl w:ilvl="2" w:tplc="31526CD2">
+      <w:lvl w:ilvl="2" w:tplc="E07802D8">
         <w:start w:val="1"/>
         <w:numFmt w:val="lowerRoman"/>
         <w:lvlText w:val="%3."/>
@@ -13169,7 +12077,7 @@
       </w:lvl>
     </w:lvlOverride>
     <w:lvlOverride w:ilvl="3">
-      <w:lvl w:ilvl="3" w:tplc="0D4A0A94">
+      <w:lvl w:ilvl="3" w:tplc="7AF48414">
         <w:start w:val="1"/>
         <w:numFmt w:val="decimal"/>
         <w:lvlText w:val="%4."/>
@@ -13196,7 +12104,7 @@
       </w:lvl>
     </w:lvlOverride>
     <w:lvlOverride w:ilvl="4">
-      <w:lvl w:ilvl="4" w:tplc="51B05B06">
+      <w:lvl w:ilvl="4" w:tplc="8E8ACB52">
         <w:start w:val="1"/>
         <w:numFmt w:val="lowerLetter"/>
         <w:lvlText w:val="%5."/>
@@ -13223,7 +12131,7 @@
       </w:lvl>
     </w:lvlOverride>
     <w:lvlOverride w:ilvl="5">
-      <w:lvl w:ilvl="5" w:tplc="7F964174">
+      <w:lvl w:ilvl="5" w:tplc="A0A6ADF2">
         <w:start w:val="1"/>
         <w:numFmt w:val="lowerRoman"/>
         <w:lvlText w:val="%6."/>
@@ -13250,7 +12158,7 @@
       </w:lvl>
     </w:lvlOverride>
     <w:lvlOverride w:ilvl="6">
-      <w:lvl w:ilvl="6" w:tplc="7C484178">
+      <w:lvl w:ilvl="6" w:tplc="BFE4470E">
         <w:start w:val="1"/>
         <w:numFmt w:val="decimal"/>
         <w:lvlText w:val="%7."/>
@@ -13277,7 +12185,7 @@
       </w:lvl>
     </w:lvlOverride>
     <w:lvlOverride w:ilvl="7">
-      <w:lvl w:ilvl="7" w:tplc="03AACA18">
+      <w:lvl w:ilvl="7" w:tplc="58E499E6">
         <w:start w:val="1"/>
         <w:numFmt w:val="lowerLetter"/>
         <w:lvlText w:val="%8."/>
@@ -13304,7 +12212,7 @@
       </w:lvl>
     </w:lvlOverride>
     <w:lvlOverride w:ilvl="8">
-      <w:lvl w:ilvl="8" w:tplc="6D90A180">
+      <w:lvl w:ilvl="8" w:tplc="776E1726">
         <w:start w:val="1"/>
         <w:numFmt w:val="lowerRoman"/>
         <w:lvlText w:val="%9."/>

</xml_diff>